<commit_message>
Termo de Abertura do Projeto
</commit_message>
<xml_diff>
--- a/Gerencia/Termo de Abertura do Projeto.docx
+++ b/Gerencia/Termo de Abertura do Projeto.docx
@@ -11,11 +11,99 @@
           <w:bCs/>
         </w:rPr>
       </w:pPr>
+    </w:p>
+    <w:p>
+      <w:pPr>
+        <w:jc w:val="center"/>
+        <w:rPr>
+          <w:rFonts w:hint="eastAsia" w:ascii="NanumGothic" w:hAnsi="NanumGothic" w:eastAsia="NanumGothic" w:cs="NanumGothic"/>
+          <w:b/>
+          <w:bCs/>
+        </w:rPr>
+      </w:pPr>
+    </w:p>
+    <w:p>
+      <w:pPr>
+        <w:jc w:val="center"/>
+        <w:rPr>
+          <w:rFonts w:hint="eastAsia" w:ascii="NanumGothic" w:hAnsi="NanumGothic" w:eastAsia="NanumGothic" w:cs="NanumGothic"/>
+          <w:b/>
+          <w:bCs/>
+        </w:rPr>
+      </w:pPr>
+    </w:p>
+    <w:p>
+      <w:pPr>
+        <w:jc w:val="center"/>
+        <w:rPr>
+          <w:rFonts w:hint="eastAsia" w:ascii="NanumGothic" w:hAnsi="NanumGothic" w:eastAsia="NanumGothic" w:cs="NanumGothic"/>
+          <w:b/>
+          <w:bCs/>
+        </w:rPr>
+      </w:pPr>
+    </w:p>
+    <w:p>
+      <w:pPr>
+        <w:jc w:val="center"/>
+        <w:rPr>
+          <w:rFonts w:hint="eastAsia" w:ascii="NanumGothic" w:hAnsi="NanumGothic" w:eastAsia="NanumGothic" w:cs="NanumGothic"/>
+          <w:b/>
+          <w:bCs/>
+        </w:rPr>
+      </w:pPr>
+    </w:p>
+    <w:p>
+      <w:pPr>
+        <w:wordWrap w:val="0"/>
+        <w:jc w:val="right"/>
+        <w:rPr>
+          <w:rFonts w:hint="default" w:ascii="NanumGothic" w:hAnsi="NanumGothic" w:eastAsia="NanumGothic" w:cs="NanumGothic"/>
+          <w:b/>
+          <w:bCs/>
+          <w:sz w:val="32"/>
+          <w:szCs w:val="40"/>
+        </w:rPr>
+      </w:pPr>
+    </w:p>
+    <w:p>
+      <w:pPr>
+        <w:wordWrap w:val="0"/>
+        <w:jc w:val="right"/>
+        <w:rPr>
+          <w:rFonts w:hint="default" w:ascii="NanumGothic" w:hAnsi="NanumGothic" w:eastAsia="NanumGothic" w:cs="NanumGothic"/>
+          <w:b/>
+          <w:bCs/>
+          <w:sz w:val="32"/>
+          <w:szCs w:val="40"/>
+        </w:rPr>
+      </w:pPr>
       <w:r>
         <w:rPr>
-          <w:rFonts w:hint="eastAsia" w:ascii="NanumGothic" w:hAnsi="NanumGothic" w:eastAsia="NanumGothic" w:cs="NanumGothic"/>
-          <w:b/>
-          <w:bCs/>
+          <w:rFonts w:hint="default" w:ascii="NanumGothic" w:hAnsi="NanumGothic" w:eastAsia="NanumGothic" w:cs="NanumGothic"/>
+          <w:b/>
+          <w:bCs/>
+          <w:sz w:val="32"/>
+          <w:szCs w:val="40"/>
+        </w:rPr>
+        <w:t>E-Commerce</w:t>
+      </w:r>
+    </w:p>
+    <w:p>
+      <w:pPr>
+        <w:jc w:val="right"/>
+        <w:rPr>
+          <w:rFonts w:hint="eastAsia" w:ascii="NanumGothic" w:hAnsi="NanumGothic" w:eastAsia="NanumGothic" w:cs="NanumGothic"/>
+          <w:b/>
+          <w:bCs/>
+        </w:rPr>
+      </w:pPr>
+      <w:r>
+        <w:rPr>
+          <w:rFonts w:hint="default" w:ascii="NanumGothic" w:hAnsi="NanumGothic" w:eastAsia="NanumGothic" w:cs="NanumGothic"/>
+          <w:b w:val="0"/>
+          <w:bCs w:val="0"/>
+          <w:sz w:val="32"/>
+          <w:szCs w:val="40"/>
         </w:rPr>
         <w:t>Termo de Abertura do Projeto</w:t>
       </w:r>
@@ -32,360 +120,176 @@
     </w:p>
     <w:p>
       <w:pPr>
-        <w:jc w:val="left"/>
-        <w:rPr>
-          <w:rFonts w:hint="default" w:ascii="NanumGothic" w:hAnsi="NanumGothic" w:eastAsia="NanumGothic" w:cs="NanumGothic"/>
-          <w:b w:val="0"/>
-          <w:bCs w:val="0"/>
+        <w:jc w:val="center"/>
+        <w:rPr>
+          <w:rFonts w:hint="eastAsia" w:ascii="NanumGothic" w:hAnsi="NanumGothic" w:eastAsia="NanumGothic" w:cs="NanumGothic"/>
+          <w:b/>
+          <w:bCs/>
+        </w:rPr>
+      </w:pPr>
+    </w:p>
+    <w:p>
+      <w:pPr>
+        <w:jc w:val="center"/>
+        <w:rPr>
+          <w:rFonts w:hint="eastAsia" w:ascii="NanumGothic" w:hAnsi="NanumGothic" w:eastAsia="NanumGothic" w:cs="NanumGothic"/>
+          <w:b/>
+          <w:bCs/>
+        </w:rPr>
+      </w:pPr>
+    </w:p>
+    <w:p>
+      <w:pPr>
+        <w:jc w:val="center"/>
+        <w:rPr>
+          <w:rFonts w:hint="eastAsia" w:ascii="NanumGothic" w:hAnsi="NanumGothic" w:eastAsia="NanumGothic" w:cs="NanumGothic"/>
+          <w:b/>
+          <w:bCs/>
+        </w:rPr>
+      </w:pPr>
+    </w:p>
+    <w:p>
+      <w:pPr>
+        <w:jc w:val="center"/>
+        <w:rPr>
+          <w:rFonts w:hint="eastAsia" w:ascii="NanumGothic" w:hAnsi="NanumGothic" w:eastAsia="NanumGothic" w:cs="NanumGothic"/>
+          <w:b/>
+          <w:bCs/>
+        </w:rPr>
+      </w:pPr>
+    </w:p>
+    <w:p>
+      <w:pPr>
+        <w:jc w:val="center"/>
+        <w:rPr>
+          <w:rFonts w:hint="eastAsia" w:ascii="NanumGothic" w:hAnsi="NanumGothic" w:eastAsia="NanumGothic" w:cs="NanumGothic"/>
+          <w:b/>
+          <w:bCs/>
+        </w:rPr>
+      </w:pPr>
+    </w:p>
+    <w:p>
+      <w:pPr>
+        <w:jc w:val="center"/>
+        <w:rPr>
+          <w:rFonts w:hint="eastAsia" w:ascii="NanumGothic" w:hAnsi="NanumGothic" w:eastAsia="NanumGothic" w:cs="NanumGothic"/>
+          <w:b/>
+          <w:bCs/>
+        </w:rPr>
+      </w:pPr>
+    </w:p>
+    <w:p>
+      <w:pPr>
+        <w:jc w:val="center"/>
+        <w:rPr>
+          <w:rFonts w:hint="eastAsia" w:ascii="NanumGothic" w:hAnsi="NanumGothic" w:eastAsia="NanumGothic" w:cs="NanumGothic"/>
+          <w:b/>
+          <w:bCs/>
+        </w:rPr>
+      </w:pPr>
+    </w:p>
+    <w:p>
+      <w:pPr>
+        <w:jc w:val="center"/>
+        <w:rPr>
+          <w:rFonts w:hint="eastAsia" w:ascii="NanumGothic" w:hAnsi="NanumGothic" w:eastAsia="NanumGothic" w:cs="NanumGothic"/>
+          <w:b/>
+          <w:bCs/>
+        </w:rPr>
+      </w:pPr>
+    </w:p>
+    <w:p>
+      <w:pPr>
+        <w:jc w:val="center"/>
+        <w:rPr>
+          <w:rFonts w:hint="eastAsia" w:ascii="NanumGothic" w:hAnsi="NanumGothic" w:eastAsia="NanumGothic" w:cs="NanumGothic"/>
+          <w:b/>
+          <w:bCs/>
+        </w:rPr>
+      </w:pPr>
+    </w:p>
+    <w:p>
+      <w:pPr>
+        <w:jc w:val="center"/>
+        <w:rPr>
+          <w:rFonts w:hint="eastAsia" w:ascii="NanumGothic" w:hAnsi="NanumGothic" w:eastAsia="NanumGothic" w:cs="NanumGothic"/>
+          <w:b/>
+          <w:bCs/>
+        </w:rPr>
+      </w:pPr>
+    </w:p>
+    <w:p>
+      <w:pPr>
+        <w:jc w:val="center"/>
+        <w:rPr>
+          <w:rFonts w:hint="eastAsia" w:ascii="NanumGothic" w:hAnsi="NanumGothic" w:eastAsia="NanumGothic" w:cs="NanumGothic"/>
+          <w:b/>
+          <w:bCs/>
+        </w:rPr>
+      </w:pPr>
+    </w:p>
+    <w:p>
+      <w:pPr>
+        <w:jc w:val="center"/>
+        <w:rPr>
+          <w:rFonts w:hint="eastAsia" w:ascii="NanumGothic" w:hAnsi="NanumGothic" w:eastAsia="NanumGothic" w:cs="NanumGothic"/>
+          <w:b/>
+          <w:bCs/>
+        </w:rPr>
+      </w:pPr>
+    </w:p>
+    <w:p>
+      <w:pPr>
+        <w:jc w:val="center"/>
+        <w:rPr>
+          <w:rFonts w:hint="eastAsia" w:ascii="NanumGothic" w:hAnsi="NanumGothic" w:eastAsia="NanumGothic" w:cs="NanumGothic"/>
+          <w:b/>
+          <w:bCs/>
+        </w:rPr>
+      </w:pPr>
+    </w:p>
+    <w:p>
+      <w:pPr>
+        <w:jc w:val="center"/>
+        <w:rPr>
+          <w:rFonts w:hint="eastAsia" w:ascii="NanumGothic" w:hAnsi="NanumGothic" w:eastAsia="NanumGothic" w:cs="NanumGothic"/>
+          <w:b w:val="0"/>
+          <w:bCs w:val="0"/>
+        </w:rPr>
+      </w:pPr>
+    </w:p>
+    <w:p>
+      <w:pPr>
+        <w:jc w:val="center"/>
+        <w:rPr>
+          <w:rFonts w:hint="default" w:ascii="NanumGothic" w:hAnsi="NanumGothic" w:eastAsia="NanumGothic" w:cs="NanumGothic"/>
+          <w:b/>
+          <w:bCs/>
         </w:rPr>
       </w:pPr>
       <w:r>
         <w:rPr>
-          <w:rFonts w:hint="eastAsia" w:ascii="NanumGothic" w:hAnsi="NanumGothic" w:eastAsia="NanumGothic" w:cs="NanumGothic"/>
-          <w:b/>
-          <w:bCs/>
-        </w:rPr>
-        <w:t>Empresa:</w:t>
+          <w:rFonts w:hint="default" w:ascii="NanumGothic" w:hAnsi="NanumGothic" w:eastAsia="NanumGothic" w:cs="NanumGothic"/>
+          <w:b/>
+          <w:bCs/>
+        </w:rPr>
+        <w:t>Histórico de Revisão</w:t>
       </w:r>
-      <w:r>
-        <w:rPr>
-          <w:rFonts w:hint="default" w:ascii="NanumGothic" w:hAnsi="NanumGothic" w:eastAsia="NanumGothic" w:cs="NanumGothic"/>
-          <w:b/>
-          <w:bCs/>
-        </w:rPr>
-        <w:t xml:space="preserve"> </w:t>
-      </w:r>
-    </w:p>
-    <w:p>
-      <w:pPr>
-        <w:jc w:val="left"/>
-        <w:rPr>
-          <w:rFonts w:hint="default" w:ascii="NanumGothic" w:hAnsi="NanumGothic" w:eastAsia="NanumGothic" w:cs="NanumGothic"/>
-          <w:b w:val="0"/>
-          <w:bCs w:val="0"/>
-        </w:rPr>
-      </w:pPr>
-      <w:r>
-        <w:rPr>
-          <w:rFonts w:hint="default" w:ascii="NanumGothic" w:hAnsi="NanumGothic" w:eastAsia="NanumGothic" w:cs="NanumGothic"/>
-          <w:b/>
-          <w:bCs/>
-        </w:rPr>
-        <w:t xml:space="preserve">Nome do Projeto: </w:t>
-      </w:r>
-    </w:p>
-    <w:p>
-      <w:pPr>
-        <w:jc w:val="left"/>
-        <w:rPr>
-          <w:rFonts w:hint="default" w:ascii="NanumGothic" w:hAnsi="NanumGothic" w:eastAsia="NanumGothic" w:cs="NanumGothic"/>
-          <w:b w:val="0"/>
-          <w:bCs w:val="0"/>
-        </w:rPr>
-      </w:pPr>
-      <w:r>
-        <w:rPr>
-          <w:rFonts w:hint="default" w:ascii="NanumGothic" w:hAnsi="NanumGothic" w:eastAsia="NanumGothic" w:cs="NanumGothic"/>
-          <w:b/>
-          <w:bCs/>
-        </w:rPr>
-        <w:t xml:space="preserve">Elaborado Por: </w:t>
-      </w:r>
-      <w:r>
-        <w:rPr>
-          <w:rFonts w:hint="default" w:ascii="NanumGothic" w:hAnsi="NanumGothic" w:eastAsia="NanumGothic" w:cs="NanumGothic"/>
-          <w:b w:val="0"/>
-          <w:bCs w:val="0"/>
-        </w:rPr>
-        <w:t>Cassiano Vellames</w:t>
-      </w:r>
-    </w:p>
-    <w:p>
-      <w:pPr>
-        <w:jc w:val="left"/>
-        <w:rPr>
-          <w:rFonts w:hint="default" w:ascii="NanumGothic" w:hAnsi="NanumGothic" w:eastAsia="NanumGothic" w:cs="NanumGothic"/>
-          <w:b w:val="0"/>
-          <w:bCs w:val="0"/>
-        </w:rPr>
-      </w:pPr>
-      <w:r>
-        <w:rPr>
-          <w:rFonts w:hint="default" w:ascii="NanumGothic" w:hAnsi="NanumGothic" w:eastAsia="NanumGothic" w:cs="NanumGothic"/>
-          <w:b/>
-          <w:bCs/>
-        </w:rPr>
-        <w:t xml:space="preserve">Data: </w:t>
-      </w:r>
-      <w:r>
-        <w:rPr>
-          <w:rFonts w:hint="default" w:ascii="NanumGothic" w:hAnsi="NanumGothic" w:eastAsia="NanumGothic" w:cs="NanumGothic"/>
-          <w:b w:val="0"/>
-          <w:bCs w:val="0"/>
-        </w:rPr>
-        <w:t>28/09/2016</w:t>
-      </w:r>
-    </w:p>
-    <w:p>
-      <w:pPr>
-        <w:jc w:val="left"/>
-        <w:rPr>
-          <w:rFonts w:hint="default" w:ascii="NanumGothic" w:hAnsi="NanumGothic" w:eastAsia="NanumGothic" w:cs="NanumGothic"/>
-          <w:b w:val="0"/>
-          <w:bCs w:val="0"/>
-        </w:rPr>
-      </w:pPr>
-      <w:r>
-        <w:rPr>
-          <w:rFonts w:hint="default" w:ascii="NanumGothic" w:hAnsi="NanumGothic" w:eastAsia="NanumGothic" w:cs="NanumGothic"/>
-          <w:b/>
-          <w:bCs/>
-        </w:rPr>
-        <w:t xml:space="preserve">Versão: </w:t>
-      </w:r>
-      <w:r>
-        <w:rPr>
-          <w:rFonts w:hint="default" w:ascii="NanumGothic" w:hAnsi="NanumGothic" w:eastAsia="NanumGothic" w:cs="NanumGothic"/>
-          <w:b w:val="0"/>
-          <w:bCs w:val="0"/>
-        </w:rPr>
-        <w:t>1.0</w:t>
-      </w:r>
-    </w:p>
-    <w:p>
-      <w:pPr>
-        <w:jc w:val="left"/>
-        <w:rPr>
-          <w:rFonts w:hint="default" w:ascii="NanumGothic" w:hAnsi="NanumGothic" w:eastAsia="NanumGothic" w:cs="NanumGothic"/>
-          <w:b w:val="0"/>
-          <w:bCs w:val="0"/>
-        </w:rPr>
-      </w:pPr>
-    </w:p>
-    <w:p>
-      <w:pPr>
-        <w:jc w:val="left"/>
-        <w:rPr>
-          <w:rFonts w:hint="default" w:ascii="NanumGothic" w:hAnsi="NanumGothic" w:eastAsia="NanumGothic" w:cs="NanumGothic"/>
-          <w:b w:val="0"/>
-          <w:bCs w:val="0"/>
-        </w:rPr>
-      </w:pPr>
-      <w:r>
-        <w:rPr>
-          <w:rFonts w:hint="default" w:ascii="NanumGothic" w:hAnsi="NanumGothic" w:eastAsia="NanumGothic" w:cs="NanumGothic"/>
-          <w:b/>
-          <w:bCs/>
-        </w:rPr>
-        <w:t>Descrição do Produto do Projeto:</w:t>
-      </w:r>
-    </w:p>
-    <w:p>
-      <w:pPr>
-        <w:jc w:val="both"/>
-        <w:rPr>
-          <w:rFonts w:hint="default" w:ascii="NanumGothic" w:hAnsi="NanumGothic" w:eastAsia="NanumGothic" w:cs="NanumGothic"/>
-          <w:b w:val="0"/>
-          <w:bCs w:val="0"/>
-        </w:rPr>
-      </w:pPr>
-      <w:r>
-        <w:rPr>
-          <w:rFonts w:hint="default" w:ascii="NanumGothic" w:hAnsi="NanumGothic" w:eastAsia="NanumGothic" w:cs="NanumGothic"/>
-          <w:b w:val="0"/>
-          <w:bCs w:val="0"/>
-        </w:rPr>
-        <w:t xml:space="preserve">O projeto consiste em um e-Commerce de produtos relacionados a eletrônica como Smartphones, Tablets, Computadores e etc. </w:t>
-      </w:r>
-    </w:p>
-    <w:p>
-      <w:pPr>
-        <w:jc w:val="left"/>
-        <w:rPr>
-          <w:rFonts w:hint="default" w:ascii="NanumGothic" w:hAnsi="NanumGothic" w:eastAsia="NanumGothic" w:cs="NanumGothic"/>
-          <w:b w:val="0"/>
-          <w:bCs w:val="0"/>
-        </w:rPr>
-      </w:pPr>
-    </w:p>
-    <w:p>
-      <w:pPr>
-        <w:jc w:val="left"/>
-        <w:rPr>
-          <w:rFonts w:hint="default" w:ascii="NanumGothic" w:hAnsi="NanumGothic" w:eastAsia="NanumGothic" w:cs="NanumGothic"/>
-          <w:b/>
-          <w:bCs/>
-        </w:rPr>
-      </w:pPr>
-      <w:r>
-        <w:rPr>
-          <w:rFonts w:hint="default" w:ascii="NanumGothic" w:hAnsi="NanumGothic" w:eastAsia="NanumGothic" w:cs="NanumGothic"/>
-          <w:b/>
-          <w:bCs/>
-        </w:rPr>
-        <w:t>Justificativa do Projeto:</w:t>
-      </w:r>
-    </w:p>
-    <w:p>
-      <w:pPr>
-        <w:jc w:val="both"/>
-        <w:rPr>
-          <w:rFonts w:hint="default" w:ascii="NanumGothic" w:hAnsi="NanumGothic" w:eastAsia="NanumGothic" w:cs="NanumGothic"/>
-          <w:b w:val="0"/>
-          <w:bCs w:val="0"/>
-        </w:rPr>
-      </w:pPr>
-      <w:r>
-        <w:rPr>
-          <w:rFonts w:hint="default" w:ascii="NanumGothic" w:hAnsi="NanumGothic" w:eastAsia="NanumGothic" w:cs="NanumGothic"/>
-          <w:b w:val="0"/>
-          <w:bCs w:val="0"/>
-        </w:rPr>
-        <w:t>O projeto visa atender a demanda de compra de produtos eletrónicos existentes no Brasil explorando a tecnologia de comercio eletrónico. O e-Commerce é um segmento em continuo crescimento e atrai cada vez mais consumidores, torna-se uma ferramenta indispensável para qualquer empresa que busca aumentar o seu leque de clientes.</w:t>
-      </w:r>
-    </w:p>
-    <w:p>
-      <w:pPr>
-        <w:jc w:val="both"/>
-        <w:rPr>
-          <w:rFonts w:hint="default" w:ascii="NanumGothic" w:hAnsi="NanumGothic" w:eastAsia="NanumGothic" w:cs="NanumGothic"/>
-          <w:b w:val="0"/>
-          <w:bCs w:val="0"/>
-        </w:rPr>
-      </w:pPr>
-      <w:r>
-        <w:rPr>
-          <w:rFonts w:hint="default" w:ascii="NanumGothic" w:hAnsi="NanumGothic" w:eastAsia="NanumGothic" w:cs="NanumGothic"/>
-          <w:b w:val="0"/>
-          <w:bCs w:val="0"/>
-        </w:rPr>
-        <w:t>Torna-se mais cômodo realizar compras de forma que não seja necessário sair da residência, realizar pesquisas com maior detalhamento e obter produtos por preço muito mais atraentes.</w:t>
-      </w:r>
-    </w:p>
-    <w:p>
-      <w:pPr>
-        <w:jc w:val="left"/>
-        <w:rPr>
-          <w:rFonts w:hint="default" w:ascii="NanumGothic" w:hAnsi="NanumGothic" w:eastAsia="NanumGothic" w:cs="NanumGothic"/>
-          <w:b w:val="0"/>
-          <w:bCs w:val="0"/>
-        </w:rPr>
-      </w:pPr>
-    </w:p>
-    <w:p>
-      <w:pPr>
-        <w:jc w:val="left"/>
-        <w:rPr>
-          <w:rFonts w:hint="default" w:ascii="NanumGothic" w:hAnsi="NanumGothic" w:eastAsia="NanumGothic" w:cs="NanumGothic"/>
-          <w:b/>
-          <w:bCs/>
-        </w:rPr>
-      </w:pPr>
-      <w:r>
-        <w:rPr>
-          <w:rFonts w:hint="default" w:ascii="NanumGothic" w:hAnsi="NanumGothic" w:eastAsia="NanumGothic" w:cs="NanumGothic"/>
-          <w:b/>
-          <w:bCs/>
-        </w:rPr>
-        <w:t>Justificativa para designação do gerente de projeto</w:t>
-      </w:r>
-    </w:p>
-    <w:p>
-      <w:pPr>
-        <w:jc w:val="left"/>
-        <w:rPr>
-          <w:rFonts w:hint="default" w:ascii="NanumGothic" w:hAnsi="NanumGothic" w:eastAsia="NanumGothic" w:cs="NanumGothic"/>
-          <w:b w:val="0"/>
-          <w:bCs w:val="0"/>
-        </w:rPr>
-      </w:pPr>
-      <w:r>
-        <w:rPr>
-          <w:rFonts w:hint="default" w:ascii="NanumGothic" w:hAnsi="NanumGothic" w:eastAsia="NanumGothic" w:cs="NanumGothic"/>
-          <w:b w:val="0"/>
-          <w:bCs w:val="0"/>
-        </w:rPr>
-        <w:t xml:space="preserve">A escolha do gerente de projetos deve-se ao conhecimento na área de tecnologia, vivência em fabrica de software e capacidade de liderança </w:t>
-      </w:r>
-    </w:p>
-    <w:p>
-      <w:pPr>
-        <w:jc w:val="left"/>
-        <w:rPr>
-          <w:rFonts w:hint="default" w:ascii="NanumGothic" w:hAnsi="NanumGothic" w:eastAsia="NanumGothic" w:cs="NanumGothic"/>
-          <w:b w:val="0"/>
-          <w:bCs w:val="0"/>
-        </w:rPr>
-      </w:pPr>
-    </w:p>
-    <w:p>
-      <w:pPr>
-        <w:jc w:val="left"/>
-        <w:rPr>
-          <w:rFonts w:hint="default" w:ascii="NanumGothic" w:hAnsi="NanumGothic" w:eastAsia="NanumGothic" w:cs="NanumGothic"/>
-          <w:b/>
-          <w:bCs/>
-        </w:rPr>
-      </w:pPr>
-      <w:r>
-        <w:rPr>
-          <w:rFonts w:hint="default" w:ascii="NanumGothic" w:hAnsi="NanumGothic" w:eastAsia="NanumGothic" w:cs="NanumGothic"/>
-          <w:b/>
-          <w:bCs/>
-        </w:rPr>
-        <w:t>Premissas</w:t>
-      </w:r>
-    </w:p>
-    <w:p>
-      <w:pPr>
-        <w:jc w:val="left"/>
-        <w:rPr>
-          <w:rFonts w:hint="default" w:ascii="NanumGothic" w:hAnsi="NanumGothic" w:eastAsia="NanumGothic" w:cs="NanumGothic"/>
-          <w:b w:val="0"/>
-          <w:bCs w:val="0"/>
-        </w:rPr>
-      </w:pPr>
-      <w:r>
-        <w:rPr>
-          <w:rFonts w:hint="default" w:ascii="NanumGothic" w:hAnsi="NanumGothic" w:eastAsia="NanumGothic" w:cs="NanumGothic"/>
-          <w:b w:val="0"/>
-          <w:bCs w:val="0"/>
-        </w:rPr>
-        <w:t>O projeto deverá ser desenvolvido utilizando a linguagem JSP (JavaServer Pages) como linguagem de retaguarda. HTML, CSS, Javascript e o framework jQuery devem ser usados como linguagens de front-end. O banco de dados deverá ser o MySQL.</w:t>
-      </w:r>
-    </w:p>
-    <w:p>
-      <w:pPr>
-        <w:jc w:val="left"/>
-        <w:rPr>
-          <w:rFonts w:hint="default" w:ascii="NanumGothic" w:hAnsi="NanumGothic" w:eastAsia="NanumGothic" w:cs="NanumGothic"/>
-          <w:b/>
-          <w:bCs/>
-        </w:rPr>
-      </w:pPr>
-    </w:p>
-    <w:p>
-      <w:pPr>
-        <w:jc w:val="left"/>
-        <w:rPr>
-          <w:rFonts w:hint="default" w:ascii="NanumGothic" w:hAnsi="NanumGothic" w:eastAsia="NanumGothic" w:cs="NanumGothic"/>
-          <w:b/>
-          <w:bCs/>
-        </w:rPr>
-      </w:pPr>
-      <w:r>
-        <w:rPr>
-          <w:rFonts w:hint="default" w:ascii="NanumGothic" w:hAnsi="NanumGothic" w:eastAsia="NanumGothic" w:cs="NanumGothic"/>
-          <w:b/>
-          <w:bCs/>
-        </w:rPr>
-        <w:t>Riscos</w:t>
-      </w:r>
+    </w:p>
+    <w:p>
+      <w:pPr>
+        <w:jc w:val="center"/>
+        <w:rPr>
+          <w:rFonts w:hint="default" w:ascii="NanumGothic" w:hAnsi="NanumGothic" w:eastAsia="NanumGothic" w:cs="NanumGothic"/>
+          <w:b/>
+          <w:bCs/>
+        </w:rPr>
+      </w:pPr>
     </w:p>
     <w:tbl>
       <w:tblPr>
-        <w:tblStyle w:val="4"/>
-        <w:tblW w:w="8517" w:type="dxa"/>
+        <w:tblStyle w:val="6"/>
+        <w:tblW w:w="8522" w:type="dxa"/>
         <w:tblInd w:w="0" w:type="dxa"/>
         <w:tblBorders>
           <w:top w:val="single" w:color="auto" w:sz="4" w:space="0"/>
@@ -402,6 +306,952 @@
         </w:tblCellMar>
       </w:tblPr>
       <w:tblGrid>
+        <w:gridCol w:w="1509"/>
+        <w:gridCol w:w="1200"/>
+        <w:gridCol w:w="3682"/>
+        <w:gridCol w:w="2131"/>
+      </w:tblGrid>
+      <w:tr>
+        <w:tc>
+          <w:tcPr>
+            <w:tcW w:w="1509" w:type="dxa"/>
+            <w:tcBorders>
+              <w:top w:val="dotted" w:color="auto" w:sz="8" w:space="0"/>
+              <w:left w:val="dotted" w:color="auto" w:sz="8" w:space="0"/>
+              <w:bottom w:val="dotted" w:color="auto" w:sz="4" w:space="0"/>
+              <w:right w:val="dotted" w:color="auto" w:sz="8" w:space="0"/>
+            </w:tcBorders>
+            <w:shd w:val="clear" w:color="auto" w:fill="C0504D"/>
+          </w:tcPr>
+          <w:p>
+            <w:pPr>
+              <w:jc w:val="center"/>
+              <w:rPr>
+                <w:rFonts w:hint="eastAsia" w:ascii="NanumGothic" w:hAnsi="NanumGothic" w:eastAsia="NanumGothic" w:cs="NanumGothic"/>
+                <w:b/>
+                <w:bCs/>
+                <w:color w:val="FFFFFF"/>
+                <w:vertAlign w:val="baseline"/>
+              </w:rPr>
+            </w:pPr>
+            <w:r>
+              <w:rPr>
+                <w:rFonts w:hint="default" w:ascii="NanumGothic" w:hAnsi="NanumGothic" w:eastAsia="NanumGothic" w:cs="NanumGothic"/>
+                <w:b/>
+                <w:bCs/>
+                <w:color w:val="FFFFFF"/>
+                <w:vertAlign w:val="baseline"/>
+              </w:rPr>
+              <w:t>Data</w:t>
+            </w:r>
+          </w:p>
+        </w:tc>
+        <w:tc>
+          <w:tcPr>
+            <w:tcW w:w="1200" w:type="dxa"/>
+            <w:tcBorders>
+              <w:top w:val="dotted" w:color="auto" w:sz="8" w:space="0"/>
+              <w:left w:val="dotted" w:color="auto" w:sz="8" w:space="0"/>
+              <w:bottom w:val="dotted" w:color="auto" w:sz="4" w:space="0"/>
+              <w:right w:val="dotted" w:color="auto" w:sz="8" w:space="0"/>
+            </w:tcBorders>
+            <w:shd w:val="clear" w:color="auto" w:fill="C0504D"/>
+          </w:tcPr>
+          <w:p>
+            <w:pPr>
+              <w:jc w:val="center"/>
+              <w:rPr>
+                <w:rFonts w:hint="eastAsia" w:ascii="NanumGothic" w:hAnsi="NanumGothic" w:eastAsia="NanumGothic" w:cs="NanumGothic"/>
+                <w:b/>
+                <w:bCs/>
+                <w:color w:val="FFFFFF"/>
+                <w:vertAlign w:val="baseline"/>
+              </w:rPr>
+            </w:pPr>
+            <w:r>
+              <w:rPr>
+                <w:rFonts w:hint="default" w:ascii="NanumGothic" w:hAnsi="NanumGothic" w:eastAsia="NanumGothic" w:cs="NanumGothic"/>
+                <w:b/>
+                <w:bCs/>
+                <w:color w:val="FFFFFF"/>
+                <w:vertAlign w:val="baseline"/>
+              </w:rPr>
+              <w:t>Versão</w:t>
+            </w:r>
+          </w:p>
+        </w:tc>
+        <w:tc>
+          <w:tcPr>
+            <w:tcW w:w="3682" w:type="dxa"/>
+            <w:tcBorders>
+              <w:top w:val="dotted" w:color="auto" w:sz="8" w:space="0"/>
+              <w:left w:val="dotted" w:color="auto" w:sz="8" w:space="0"/>
+              <w:bottom w:val="dotted" w:color="auto" w:sz="4" w:space="0"/>
+              <w:right w:val="dotted" w:color="auto" w:sz="8" w:space="0"/>
+            </w:tcBorders>
+            <w:shd w:val="clear" w:color="auto" w:fill="C0504D"/>
+          </w:tcPr>
+          <w:p>
+            <w:pPr>
+              <w:jc w:val="center"/>
+              <w:rPr>
+                <w:rFonts w:hint="eastAsia" w:ascii="NanumGothic" w:hAnsi="NanumGothic" w:eastAsia="NanumGothic" w:cs="NanumGothic"/>
+                <w:b/>
+                <w:bCs/>
+                <w:color w:val="FFFFFF"/>
+                <w:vertAlign w:val="baseline"/>
+              </w:rPr>
+            </w:pPr>
+            <w:r>
+              <w:rPr>
+                <w:rFonts w:hint="default" w:ascii="NanumGothic" w:hAnsi="NanumGothic" w:eastAsia="NanumGothic" w:cs="NanumGothic"/>
+                <w:b/>
+                <w:bCs/>
+                <w:color w:val="FFFFFF"/>
+                <w:vertAlign w:val="baseline"/>
+              </w:rPr>
+              <w:t>Descrição</w:t>
+            </w:r>
+          </w:p>
+        </w:tc>
+        <w:tc>
+          <w:tcPr>
+            <w:tcW w:w="2131" w:type="dxa"/>
+            <w:tcBorders>
+              <w:top w:val="dotted" w:color="auto" w:sz="8" w:space="0"/>
+              <w:left w:val="dotted" w:color="auto" w:sz="8" w:space="0"/>
+              <w:bottom w:val="dotted" w:color="auto" w:sz="4" w:space="0"/>
+              <w:right w:val="dotted" w:color="auto" w:sz="8" w:space="0"/>
+            </w:tcBorders>
+            <w:shd w:val="clear" w:color="auto" w:fill="C0504D"/>
+          </w:tcPr>
+          <w:p>
+            <w:pPr>
+              <w:jc w:val="center"/>
+              <w:rPr>
+                <w:rFonts w:hint="eastAsia" w:ascii="NanumGothic" w:hAnsi="NanumGothic" w:eastAsia="NanumGothic" w:cs="NanumGothic"/>
+                <w:b/>
+                <w:bCs/>
+                <w:color w:val="FFFFFF"/>
+                <w:vertAlign w:val="baseline"/>
+              </w:rPr>
+            </w:pPr>
+            <w:r>
+              <w:rPr>
+                <w:rFonts w:hint="default" w:ascii="NanumGothic" w:hAnsi="NanumGothic" w:eastAsia="NanumGothic" w:cs="NanumGothic"/>
+                <w:b/>
+                <w:bCs/>
+                <w:color w:val="FFFFFF"/>
+                <w:vertAlign w:val="baseline"/>
+              </w:rPr>
+              <w:t>Autor</w:t>
+            </w:r>
+          </w:p>
+        </w:tc>
+      </w:tr>
+      <w:tr>
+        <w:tc>
+          <w:tcPr>
+            <w:tcW w:w="1509" w:type="dxa"/>
+            <w:tcBorders>
+              <w:top w:val="dotted" w:color="auto" w:sz="4" w:space="0"/>
+              <w:left w:val="dotted" w:color="auto" w:sz="8" w:space="0"/>
+              <w:bottom w:val="dotted" w:color="auto" w:sz="4" w:space="0"/>
+              <w:right w:val="dotted" w:color="auto" w:sz="8" w:space="0"/>
+            </w:tcBorders>
+            <w:shd w:val="clear" w:color="auto" w:fill="E9EDF4"/>
+          </w:tcPr>
+          <w:p>
+            <w:pPr>
+              <w:jc w:val="center"/>
+              <w:rPr>
+                <w:rFonts w:hint="eastAsia" w:ascii="NanumGothic" w:hAnsi="NanumGothic" w:eastAsia="NanumGothic" w:cs="NanumGothic"/>
+                <w:b/>
+                <w:bCs/>
+                <w:color w:val="000000"/>
+                <w:vertAlign w:val="baseline"/>
+              </w:rPr>
+            </w:pPr>
+            <w:r>
+              <w:rPr>
+                <w:rFonts w:hint="default" w:ascii="NanumGothic" w:hAnsi="NanumGothic" w:eastAsia="NanumGothic" w:cs="NanumGothic"/>
+                <w:b/>
+                <w:bCs/>
+                <w:color w:val="000000"/>
+                <w:vertAlign w:val="baseline"/>
+              </w:rPr>
+              <w:t>29/09/2016</w:t>
+            </w:r>
+          </w:p>
+        </w:tc>
+        <w:tc>
+          <w:tcPr>
+            <w:tcW w:w="1200" w:type="dxa"/>
+            <w:tcBorders>
+              <w:top w:val="dotted" w:color="auto" w:sz="4" w:space="0"/>
+              <w:left w:val="dotted" w:color="auto" w:sz="8" w:space="0"/>
+              <w:bottom w:val="dotted" w:color="auto" w:sz="4" w:space="0"/>
+              <w:right w:val="dotted" w:color="auto" w:sz="8" w:space="0"/>
+            </w:tcBorders>
+            <w:shd w:val="clear" w:color="auto" w:fill="E9EDF4"/>
+          </w:tcPr>
+          <w:p>
+            <w:pPr>
+              <w:jc w:val="center"/>
+              <w:rPr>
+                <w:rFonts w:hint="eastAsia" w:ascii="NanumGothic" w:hAnsi="NanumGothic" w:eastAsia="NanumGothic" w:cs="NanumGothic"/>
+                <w:b/>
+                <w:bCs/>
+                <w:color w:val="000000"/>
+                <w:vertAlign w:val="baseline"/>
+              </w:rPr>
+            </w:pPr>
+            <w:r>
+              <w:rPr>
+                <w:rFonts w:hint="default" w:ascii="NanumGothic" w:hAnsi="NanumGothic" w:eastAsia="NanumGothic" w:cs="NanumGothic"/>
+                <w:b/>
+                <w:bCs/>
+                <w:color w:val="000000"/>
+                <w:vertAlign w:val="baseline"/>
+              </w:rPr>
+              <w:t>0.1.0</w:t>
+            </w:r>
+          </w:p>
+        </w:tc>
+        <w:tc>
+          <w:tcPr>
+            <w:tcW w:w="3682" w:type="dxa"/>
+            <w:tcBorders>
+              <w:top w:val="dotted" w:color="auto" w:sz="4" w:space="0"/>
+              <w:left w:val="dotted" w:color="auto" w:sz="8" w:space="0"/>
+              <w:bottom w:val="dotted" w:color="auto" w:sz="4" w:space="0"/>
+              <w:right w:val="dotted" w:color="auto" w:sz="8" w:space="0"/>
+            </w:tcBorders>
+            <w:shd w:val="clear" w:color="auto" w:fill="E9EDF4"/>
+          </w:tcPr>
+          <w:p>
+            <w:pPr>
+              <w:jc w:val="center"/>
+              <w:rPr>
+                <w:rFonts w:hint="eastAsia" w:ascii="NanumGothic" w:hAnsi="NanumGothic" w:eastAsia="NanumGothic" w:cs="NanumGothic"/>
+                <w:b/>
+                <w:bCs/>
+                <w:color w:val="000000"/>
+                <w:vertAlign w:val="baseline"/>
+              </w:rPr>
+            </w:pPr>
+            <w:r>
+              <w:rPr>
+                <w:rFonts w:hint="default" w:ascii="NanumGothic" w:hAnsi="NanumGothic" w:eastAsia="NanumGothic" w:cs="NanumGothic"/>
+                <w:b/>
+                <w:bCs/>
+                <w:color w:val="000000"/>
+                <w:vertAlign w:val="baseline"/>
+              </w:rPr>
+              <w:t>Inicio do desenvolvimento do documento</w:t>
+            </w:r>
+          </w:p>
+        </w:tc>
+        <w:tc>
+          <w:tcPr>
+            <w:tcW w:w="2131" w:type="dxa"/>
+            <w:tcBorders>
+              <w:top w:val="dotted" w:color="auto" w:sz="4" w:space="0"/>
+              <w:left w:val="dotted" w:color="auto" w:sz="8" w:space="0"/>
+              <w:bottom w:val="dotted" w:color="auto" w:sz="4" w:space="0"/>
+              <w:right w:val="dotted" w:color="auto" w:sz="8" w:space="0"/>
+            </w:tcBorders>
+            <w:shd w:val="clear" w:color="auto" w:fill="E9EDF4"/>
+          </w:tcPr>
+          <w:p>
+            <w:pPr>
+              <w:jc w:val="center"/>
+              <w:rPr>
+                <w:rFonts w:hint="eastAsia" w:ascii="NanumGothic" w:hAnsi="NanumGothic" w:eastAsia="NanumGothic" w:cs="NanumGothic"/>
+                <w:b/>
+                <w:bCs/>
+                <w:color w:val="000000"/>
+                <w:vertAlign w:val="baseline"/>
+              </w:rPr>
+            </w:pPr>
+            <w:r>
+              <w:rPr>
+                <w:rFonts w:hint="default" w:ascii="NanumGothic" w:hAnsi="NanumGothic" w:eastAsia="NanumGothic" w:cs="NanumGothic"/>
+                <w:b/>
+                <w:bCs/>
+                <w:color w:val="000000"/>
+                <w:vertAlign w:val="baseline"/>
+              </w:rPr>
+              <w:t>Cassiano Vellames</w:t>
+            </w:r>
+          </w:p>
+        </w:tc>
+      </w:tr>
+      <w:tr>
+        <w:tc>
+          <w:tcPr>
+            <w:tcW w:w="1509" w:type="dxa"/>
+            <w:tcBorders>
+              <w:top w:val="dotted" w:color="auto" w:sz="4" w:space="0"/>
+              <w:left w:val="dotted" w:color="auto" w:sz="8" w:space="0"/>
+              <w:bottom w:val="dotted" w:color="auto" w:sz="8" w:space="0"/>
+              <w:right w:val="dotted" w:color="auto" w:sz="8" w:space="0"/>
+            </w:tcBorders>
+            <w:shd w:val="clear" w:color="auto" w:fill="E9EDF4"/>
+          </w:tcPr>
+          <w:p>
+            <w:pPr>
+              <w:jc w:val="center"/>
+              <w:rPr>
+                <w:rFonts w:hint="default" w:ascii="NanumGothic" w:hAnsi="NanumGothic" w:eastAsia="NanumGothic" w:cs="NanumGothic"/>
+                <w:b/>
+                <w:bCs/>
+                <w:color w:val="000000"/>
+                <w:vertAlign w:val="baseline"/>
+              </w:rPr>
+            </w:pPr>
+            <w:r>
+              <w:rPr>
+                <w:rFonts w:hint="default" w:ascii="NanumGothic" w:hAnsi="NanumGothic" w:eastAsia="NanumGothic" w:cs="NanumGothic"/>
+                <w:b/>
+                <w:bCs/>
+                <w:color w:val="000000"/>
+                <w:vertAlign w:val="baseline"/>
+              </w:rPr>
+              <w:t>29/09/2016</w:t>
+            </w:r>
+          </w:p>
+        </w:tc>
+        <w:tc>
+          <w:tcPr>
+            <w:tcW w:w="1200" w:type="dxa"/>
+            <w:tcBorders>
+              <w:top w:val="dotted" w:color="auto" w:sz="4" w:space="0"/>
+              <w:left w:val="dotted" w:color="auto" w:sz="8" w:space="0"/>
+              <w:bottom w:val="dotted" w:color="auto" w:sz="8" w:space="0"/>
+              <w:right w:val="dotted" w:color="auto" w:sz="8" w:space="0"/>
+            </w:tcBorders>
+            <w:shd w:val="clear" w:color="auto" w:fill="E9EDF4"/>
+          </w:tcPr>
+          <w:p>
+            <w:pPr>
+              <w:jc w:val="center"/>
+              <w:rPr>
+                <w:rFonts w:hint="default" w:ascii="NanumGothic" w:hAnsi="NanumGothic" w:eastAsia="NanumGothic" w:cs="NanumGothic"/>
+                <w:b/>
+                <w:bCs/>
+                <w:color w:val="000000"/>
+                <w:vertAlign w:val="baseline"/>
+              </w:rPr>
+            </w:pPr>
+            <w:r>
+              <w:rPr>
+                <w:rFonts w:hint="default" w:ascii="NanumGothic" w:hAnsi="NanumGothic" w:eastAsia="NanumGothic" w:cs="NanumGothic"/>
+                <w:b/>
+                <w:bCs/>
+                <w:color w:val="000000"/>
+                <w:vertAlign w:val="baseline"/>
+              </w:rPr>
+              <w:t>0.1.1</w:t>
+            </w:r>
+          </w:p>
+        </w:tc>
+        <w:tc>
+          <w:tcPr>
+            <w:tcW w:w="3682" w:type="dxa"/>
+            <w:tcBorders>
+              <w:top w:val="dotted" w:color="auto" w:sz="4" w:space="0"/>
+              <w:left w:val="dotted" w:color="auto" w:sz="8" w:space="0"/>
+              <w:bottom w:val="dotted" w:color="auto" w:sz="8" w:space="0"/>
+              <w:right w:val="dotted" w:color="auto" w:sz="8" w:space="0"/>
+            </w:tcBorders>
+            <w:shd w:val="clear" w:color="auto" w:fill="E9EDF4"/>
+          </w:tcPr>
+          <w:p>
+            <w:pPr>
+              <w:jc w:val="center"/>
+              <w:rPr>
+                <w:rFonts w:hint="default" w:ascii="NanumGothic" w:hAnsi="NanumGothic" w:eastAsia="NanumGothic" w:cs="NanumGothic"/>
+                <w:b/>
+                <w:bCs/>
+                <w:color w:val="000000"/>
+                <w:vertAlign w:val="baseline"/>
+              </w:rPr>
+            </w:pPr>
+            <w:r>
+              <w:rPr>
+                <w:rFonts w:hint="default" w:ascii="NanumGothic" w:hAnsi="NanumGothic" w:eastAsia="NanumGothic" w:cs="NanumGothic"/>
+                <w:b/>
+                <w:bCs/>
+                <w:color w:val="000000"/>
+                <w:vertAlign w:val="baseline"/>
+              </w:rPr>
+              <w:t>Alterações na Estrutura</w:t>
+            </w:r>
+          </w:p>
+        </w:tc>
+        <w:tc>
+          <w:tcPr>
+            <w:tcW w:w="2131" w:type="dxa"/>
+            <w:tcBorders>
+              <w:top w:val="dotted" w:color="auto" w:sz="4" w:space="0"/>
+              <w:left w:val="dotted" w:color="auto" w:sz="8" w:space="0"/>
+              <w:bottom w:val="dotted" w:color="auto" w:sz="8" w:space="0"/>
+              <w:right w:val="dotted" w:color="auto" w:sz="8" w:space="0"/>
+            </w:tcBorders>
+            <w:shd w:val="clear" w:color="auto" w:fill="E9EDF4"/>
+          </w:tcPr>
+          <w:p>
+            <w:pPr>
+              <w:jc w:val="center"/>
+              <w:rPr>
+                <w:rFonts w:hint="default" w:ascii="NanumGothic" w:hAnsi="NanumGothic" w:eastAsia="NanumGothic" w:cs="NanumGothic"/>
+                <w:b/>
+                <w:bCs/>
+                <w:color w:val="000000"/>
+                <w:vertAlign w:val="baseline"/>
+              </w:rPr>
+            </w:pPr>
+            <w:r>
+              <w:rPr>
+                <w:rFonts w:hint="default" w:ascii="NanumGothic" w:hAnsi="NanumGothic" w:eastAsia="NanumGothic" w:cs="NanumGothic"/>
+                <w:b/>
+                <w:bCs/>
+                <w:color w:val="000000"/>
+                <w:vertAlign w:val="baseline"/>
+              </w:rPr>
+              <w:t>Cassiano Vellames</w:t>
+            </w:r>
+            <w:bookmarkStart w:id="0" w:name="_GoBack"/>
+            <w:bookmarkEnd w:id="0"/>
+          </w:p>
+        </w:tc>
+      </w:tr>
+    </w:tbl>
+    <w:p>
+      <w:pPr>
+        <w:jc w:val="center"/>
+        <w:rPr>
+          <w:rFonts w:hint="eastAsia" w:ascii="NanumGothic" w:hAnsi="NanumGothic" w:eastAsia="NanumGothic" w:cs="NanumGothic"/>
+          <w:b/>
+          <w:bCs/>
+        </w:rPr>
+      </w:pPr>
+    </w:p>
+    <w:p>
+      <w:pPr>
+        <w:jc w:val="both"/>
+        <w:rPr>
+          <w:rFonts w:hint="eastAsia" w:ascii="NanumGothic" w:hAnsi="NanumGothic" w:eastAsia="NanumGothic" w:cs="NanumGothic"/>
+          <w:b/>
+          <w:bCs/>
+        </w:rPr>
+      </w:pPr>
+    </w:p>
+    <w:p>
+      <w:pPr>
+        <w:jc w:val="both"/>
+        <w:rPr>
+          <w:rFonts w:hint="eastAsia" w:ascii="NanumGothic" w:hAnsi="NanumGothic" w:eastAsia="NanumGothic" w:cs="NanumGothic"/>
+          <w:b/>
+          <w:bCs/>
+        </w:rPr>
+      </w:pPr>
+    </w:p>
+    <w:p>
+      <w:pPr>
+        <w:jc w:val="both"/>
+        <w:rPr>
+          <w:rFonts w:hint="eastAsia" w:ascii="NanumGothic" w:hAnsi="NanumGothic" w:eastAsia="NanumGothic" w:cs="NanumGothic"/>
+          <w:b/>
+          <w:bCs/>
+        </w:rPr>
+      </w:pPr>
+    </w:p>
+    <w:p>
+      <w:pPr>
+        <w:jc w:val="both"/>
+        <w:rPr>
+          <w:rFonts w:hint="eastAsia" w:ascii="NanumGothic" w:hAnsi="NanumGothic" w:eastAsia="NanumGothic" w:cs="NanumGothic"/>
+          <w:b/>
+          <w:bCs/>
+        </w:rPr>
+      </w:pPr>
+    </w:p>
+    <w:p>
+      <w:pPr>
+        <w:jc w:val="both"/>
+        <w:rPr>
+          <w:rFonts w:hint="eastAsia" w:ascii="NanumGothic" w:hAnsi="NanumGothic" w:eastAsia="NanumGothic" w:cs="NanumGothic"/>
+          <w:b/>
+          <w:bCs/>
+        </w:rPr>
+      </w:pPr>
+    </w:p>
+    <w:p>
+      <w:pPr>
+        <w:jc w:val="both"/>
+        <w:rPr>
+          <w:rFonts w:hint="eastAsia" w:ascii="NanumGothic" w:hAnsi="NanumGothic" w:eastAsia="NanumGothic" w:cs="NanumGothic"/>
+          <w:b/>
+          <w:bCs/>
+        </w:rPr>
+      </w:pPr>
+    </w:p>
+    <w:p>
+      <w:pPr>
+        <w:jc w:val="both"/>
+        <w:rPr>
+          <w:rFonts w:hint="eastAsia" w:ascii="NanumGothic" w:hAnsi="NanumGothic" w:eastAsia="NanumGothic" w:cs="NanumGothic"/>
+          <w:b/>
+          <w:bCs/>
+        </w:rPr>
+      </w:pPr>
+    </w:p>
+    <w:p>
+      <w:pPr>
+        <w:jc w:val="both"/>
+        <w:rPr>
+          <w:rFonts w:hint="eastAsia" w:ascii="NanumGothic" w:hAnsi="NanumGothic" w:eastAsia="NanumGothic" w:cs="NanumGothic"/>
+          <w:b/>
+          <w:bCs/>
+        </w:rPr>
+      </w:pPr>
+    </w:p>
+    <w:p>
+      <w:pPr>
+        <w:jc w:val="both"/>
+        <w:rPr>
+          <w:rFonts w:hint="eastAsia" w:ascii="NanumGothic" w:hAnsi="NanumGothic" w:eastAsia="NanumGothic" w:cs="NanumGothic"/>
+          <w:b/>
+          <w:bCs/>
+        </w:rPr>
+      </w:pPr>
+    </w:p>
+    <w:p>
+      <w:pPr>
+        <w:jc w:val="both"/>
+        <w:rPr>
+          <w:rFonts w:hint="eastAsia" w:ascii="NanumGothic" w:hAnsi="NanumGothic" w:eastAsia="NanumGothic" w:cs="NanumGothic"/>
+          <w:b/>
+          <w:bCs/>
+        </w:rPr>
+      </w:pPr>
+    </w:p>
+    <w:p>
+      <w:pPr>
+        <w:jc w:val="both"/>
+        <w:rPr>
+          <w:rFonts w:hint="eastAsia" w:ascii="NanumGothic" w:hAnsi="NanumGothic" w:eastAsia="NanumGothic" w:cs="NanumGothic"/>
+          <w:b/>
+          <w:bCs/>
+        </w:rPr>
+      </w:pPr>
+    </w:p>
+    <w:p>
+      <w:pPr>
+        <w:jc w:val="both"/>
+        <w:rPr>
+          <w:rFonts w:hint="eastAsia" w:ascii="NanumGothic" w:hAnsi="NanumGothic" w:eastAsia="NanumGothic" w:cs="NanumGothic"/>
+          <w:b/>
+          <w:bCs/>
+        </w:rPr>
+      </w:pPr>
+    </w:p>
+    <w:p>
+      <w:pPr>
+        <w:jc w:val="both"/>
+        <w:rPr>
+          <w:rFonts w:hint="eastAsia" w:ascii="NanumGothic" w:hAnsi="NanumGothic" w:eastAsia="NanumGothic" w:cs="NanumGothic"/>
+          <w:b/>
+          <w:bCs/>
+        </w:rPr>
+      </w:pPr>
+    </w:p>
+    <w:p>
+      <w:pPr>
+        <w:jc w:val="both"/>
+        <w:rPr>
+          <w:rFonts w:hint="eastAsia" w:ascii="NanumGothic" w:hAnsi="NanumGothic" w:eastAsia="NanumGothic" w:cs="NanumGothic"/>
+          <w:b/>
+          <w:bCs/>
+        </w:rPr>
+      </w:pPr>
+    </w:p>
+    <w:p>
+      <w:pPr>
+        <w:jc w:val="left"/>
+        <w:rPr>
+          <w:rFonts w:hint="default" w:ascii="NanumGothic" w:hAnsi="NanumGothic" w:eastAsia="NanumGothic" w:cs="NanumGothic"/>
+          <w:b w:val="0"/>
+          <w:bCs w:val="0"/>
+        </w:rPr>
+      </w:pPr>
+      <w:r>
+        <w:rPr>
+          <w:rFonts w:hint="eastAsia" w:ascii="NanumGothic" w:hAnsi="NanumGothic" w:eastAsia="NanumGothic" w:cs="NanumGothic"/>
+          <w:b/>
+          <w:bCs/>
+        </w:rPr>
+        <w:t>Empresa:</w:t>
+      </w:r>
+      <w:r>
+        <w:rPr>
+          <w:rFonts w:hint="default" w:ascii="NanumGothic" w:hAnsi="NanumGothic" w:eastAsia="NanumGothic" w:cs="NanumGothic"/>
+          <w:b/>
+          <w:bCs/>
+        </w:rPr>
+        <w:t xml:space="preserve"> </w:t>
+      </w:r>
+    </w:p>
+    <w:p>
+      <w:pPr>
+        <w:jc w:val="left"/>
+        <w:rPr>
+          <w:rFonts w:hint="default" w:ascii="NanumGothic" w:hAnsi="NanumGothic" w:eastAsia="NanumGothic" w:cs="NanumGothic"/>
+          <w:b w:val="0"/>
+          <w:bCs w:val="0"/>
+        </w:rPr>
+      </w:pPr>
+      <w:r>
+        <w:rPr>
+          <w:rFonts w:hint="default" w:ascii="NanumGothic" w:hAnsi="NanumGothic" w:eastAsia="NanumGothic" w:cs="NanumGothic"/>
+          <w:b/>
+          <w:bCs/>
+        </w:rPr>
+        <w:t xml:space="preserve">Nome do Projeto: </w:t>
+      </w:r>
+    </w:p>
+    <w:p>
+      <w:pPr>
+        <w:jc w:val="left"/>
+        <w:rPr>
+          <w:rFonts w:hint="default" w:ascii="NanumGothic" w:hAnsi="NanumGothic" w:eastAsia="NanumGothic" w:cs="NanumGothic"/>
+          <w:b w:val="0"/>
+          <w:bCs w:val="0"/>
+        </w:rPr>
+      </w:pPr>
+      <w:r>
+        <w:rPr>
+          <w:rFonts w:hint="default" w:ascii="NanumGothic" w:hAnsi="NanumGothic" w:eastAsia="NanumGothic" w:cs="NanumGothic"/>
+          <w:b/>
+          <w:bCs/>
+        </w:rPr>
+        <w:t xml:space="preserve">Elaborado Por: </w:t>
+      </w:r>
+      <w:r>
+        <w:rPr>
+          <w:rFonts w:hint="default" w:ascii="NanumGothic" w:hAnsi="NanumGothic" w:eastAsia="NanumGothic" w:cs="NanumGothic"/>
+          <w:b w:val="0"/>
+          <w:bCs w:val="0"/>
+        </w:rPr>
+        <w:t>Cassiano Vellames</w:t>
+      </w:r>
+    </w:p>
+    <w:p>
+      <w:pPr>
+        <w:jc w:val="left"/>
+        <w:rPr>
+          <w:rFonts w:hint="default" w:ascii="NanumGothic" w:hAnsi="NanumGothic" w:eastAsia="NanumGothic" w:cs="NanumGothic"/>
+          <w:b w:val="0"/>
+          <w:bCs w:val="0"/>
+        </w:rPr>
+      </w:pPr>
+      <w:r>
+        <w:rPr>
+          <w:rFonts w:hint="default" w:ascii="NanumGothic" w:hAnsi="NanumGothic" w:eastAsia="NanumGothic" w:cs="NanumGothic"/>
+          <w:b/>
+          <w:bCs/>
+        </w:rPr>
+        <w:t xml:space="preserve">Data: </w:t>
+      </w:r>
+      <w:r>
+        <w:rPr>
+          <w:rFonts w:hint="default" w:ascii="NanumGothic" w:hAnsi="NanumGothic" w:eastAsia="NanumGothic" w:cs="NanumGothic"/>
+          <w:b w:val="0"/>
+          <w:bCs w:val="0"/>
+        </w:rPr>
+        <w:t>28/09/2016</w:t>
+      </w:r>
+    </w:p>
+    <w:p>
+      <w:pPr>
+        <w:jc w:val="left"/>
+        <w:rPr>
+          <w:rFonts w:hint="default" w:ascii="NanumGothic" w:hAnsi="NanumGothic" w:eastAsia="NanumGothic" w:cs="NanumGothic"/>
+          <w:b w:val="0"/>
+          <w:bCs w:val="0"/>
+        </w:rPr>
+      </w:pPr>
+      <w:r>
+        <w:rPr>
+          <w:rFonts w:hint="default" w:ascii="NanumGothic" w:hAnsi="NanumGothic" w:eastAsia="NanumGothic" w:cs="NanumGothic"/>
+          <w:b/>
+          <w:bCs/>
+        </w:rPr>
+        <w:t xml:space="preserve">Versão: </w:t>
+      </w:r>
+      <w:r>
+        <w:rPr>
+          <w:rFonts w:hint="default" w:ascii="NanumGothic" w:hAnsi="NanumGothic" w:eastAsia="NanumGothic" w:cs="NanumGothic"/>
+          <w:b w:val="0"/>
+          <w:bCs w:val="0"/>
+        </w:rPr>
+        <w:t>1.0</w:t>
+      </w:r>
+    </w:p>
+    <w:p>
+      <w:pPr>
+        <w:jc w:val="left"/>
+        <w:rPr>
+          <w:rFonts w:hint="default" w:ascii="NanumGothic" w:hAnsi="NanumGothic" w:eastAsia="NanumGothic" w:cs="NanumGothic"/>
+          <w:b w:val="0"/>
+          <w:bCs w:val="0"/>
+        </w:rPr>
+      </w:pPr>
+    </w:p>
+    <w:p>
+      <w:pPr>
+        <w:jc w:val="left"/>
+        <w:rPr>
+          <w:rFonts w:hint="default" w:ascii="NanumGothic" w:hAnsi="NanumGothic" w:eastAsia="NanumGothic" w:cs="NanumGothic"/>
+          <w:b w:val="0"/>
+          <w:bCs w:val="0"/>
+        </w:rPr>
+      </w:pPr>
+      <w:r>
+        <w:rPr>
+          <w:rFonts w:hint="default" w:ascii="NanumGothic" w:hAnsi="NanumGothic" w:eastAsia="NanumGothic" w:cs="NanumGothic"/>
+          <w:b/>
+          <w:bCs/>
+        </w:rPr>
+        <w:t>Descrição do Produto do Projeto:</w:t>
+      </w:r>
+    </w:p>
+    <w:p>
+      <w:pPr>
+        <w:jc w:val="both"/>
+        <w:rPr>
+          <w:rFonts w:hint="default" w:ascii="NanumGothic" w:hAnsi="NanumGothic" w:eastAsia="NanumGothic" w:cs="NanumGothic"/>
+          <w:b w:val="0"/>
+          <w:bCs w:val="0"/>
+        </w:rPr>
+      </w:pPr>
+      <w:r>
+        <w:rPr>
+          <w:rFonts w:hint="default" w:ascii="NanumGothic" w:hAnsi="NanumGothic" w:eastAsia="NanumGothic" w:cs="NanumGothic"/>
+          <w:b w:val="0"/>
+          <w:bCs w:val="0"/>
+        </w:rPr>
+        <w:t xml:space="preserve">O projeto consiste em um e-Commerce de produtos relacionados a eletrônica como Smartphones, Tablets, Computadores e etc. </w:t>
+      </w:r>
+    </w:p>
+    <w:p>
+      <w:pPr>
+        <w:jc w:val="left"/>
+        <w:rPr>
+          <w:rFonts w:hint="default" w:ascii="NanumGothic" w:hAnsi="NanumGothic" w:eastAsia="NanumGothic" w:cs="NanumGothic"/>
+          <w:b w:val="0"/>
+          <w:bCs w:val="0"/>
+        </w:rPr>
+      </w:pPr>
+    </w:p>
+    <w:p>
+      <w:pPr>
+        <w:jc w:val="left"/>
+        <w:rPr>
+          <w:rFonts w:hint="default" w:ascii="NanumGothic" w:hAnsi="NanumGothic" w:eastAsia="NanumGothic" w:cs="NanumGothic"/>
+          <w:b/>
+          <w:bCs/>
+        </w:rPr>
+      </w:pPr>
+      <w:r>
+        <w:rPr>
+          <w:rFonts w:hint="default" w:ascii="NanumGothic" w:hAnsi="NanumGothic" w:eastAsia="NanumGothic" w:cs="NanumGothic"/>
+          <w:b/>
+          <w:bCs/>
+        </w:rPr>
+        <w:t>Justificativa do Projeto:</w:t>
+      </w:r>
+    </w:p>
+    <w:p>
+      <w:pPr>
+        <w:jc w:val="both"/>
+        <w:rPr>
+          <w:rFonts w:hint="default" w:ascii="NanumGothic" w:hAnsi="NanumGothic" w:eastAsia="NanumGothic" w:cs="NanumGothic"/>
+          <w:b w:val="0"/>
+          <w:bCs w:val="0"/>
+        </w:rPr>
+      </w:pPr>
+      <w:r>
+        <w:rPr>
+          <w:rFonts w:hint="default" w:ascii="NanumGothic" w:hAnsi="NanumGothic" w:eastAsia="NanumGothic" w:cs="NanumGothic"/>
+          <w:b w:val="0"/>
+          <w:bCs w:val="0"/>
+        </w:rPr>
+        <w:t>O projeto visa atender a demanda de compra de produtos eletrónicos existentes no Brasil explorando a tecnologia de comercio eletrónico. O e-Commerce é um segmento em continuo crescimento e atrai cada vez mais consumidores, torna-se uma ferramenta indispensável para qualquer empresa que busca aumentar o seu leque de clientes.</w:t>
+      </w:r>
+    </w:p>
+    <w:p>
+      <w:pPr>
+        <w:jc w:val="both"/>
+        <w:rPr>
+          <w:rFonts w:hint="default" w:ascii="NanumGothic" w:hAnsi="NanumGothic" w:eastAsia="NanumGothic" w:cs="NanumGothic"/>
+          <w:b w:val="0"/>
+          <w:bCs w:val="0"/>
+        </w:rPr>
+      </w:pPr>
+      <w:r>
+        <w:rPr>
+          <w:rFonts w:hint="default" w:ascii="NanumGothic" w:hAnsi="NanumGothic" w:eastAsia="NanumGothic" w:cs="NanumGothic"/>
+          <w:b w:val="0"/>
+          <w:bCs w:val="0"/>
+        </w:rPr>
+        <w:t>Torna-se mais cômodo realizar compras de forma que não seja necessário sair da residência, realizar pesquisas com maior detalhamento e obter produtos por preço muito mais atraentes.</w:t>
+      </w:r>
+    </w:p>
+    <w:p>
+      <w:pPr>
+        <w:jc w:val="left"/>
+        <w:rPr>
+          <w:rFonts w:hint="default" w:ascii="NanumGothic" w:hAnsi="NanumGothic" w:eastAsia="NanumGothic" w:cs="NanumGothic"/>
+          <w:b w:val="0"/>
+          <w:bCs w:val="0"/>
+        </w:rPr>
+      </w:pPr>
+    </w:p>
+    <w:p>
+      <w:pPr>
+        <w:jc w:val="left"/>
+        <w:rPr>
+          <w:rFonts w:hint="default" w:ascii="NanumGothic" w:hAnsi="NanumGothic" w:eastAsia="NanumGothic" w:cs="NanumGothic"/>
+          <w:b/>
+          <w:bCs/>
+        </w:rPr>
+      </w:pPr>
+      <w:r>
+        <w:rPr>
+          <w:rFonts w:hint="default" w:ascii="NanumGothic" w:hAnsi="NanumGothic" w:eastAsia="NanumGothic" w:cs="NanumGothic"/>
+          <w:b/>
+          <w:bCs/>
+        </w:rPr>
+        <w:t>Justificativa para designação do gerente de projeto</w:t>
+      </w:r>
+    </w:p>
+    <w:p>
+      <w:pPr>
+        <w:jc w:val="left"/>
+        <w:rPr>
+          <w:rFonts w:hint="default" w:ascii="NanumGothic" w:hAnsi="NanumGothic" w:eastAsia="NanumGothic" w:cs="NanumGothic"/>
+          <w:b w:val="0"/>
+          <w:bCs w:val="0"/>
+        </w:rPr>
+      </w:pPr>
+      <w:r>
+        <w:rPr>
+          <w:rFonts w:hint="default" w:ascii="NanumGothic" w:hAnsi="NanumGothic" w:eastAsia="NanumGothic" w:cs="NanumGothic"/>
+          <w:b w:val="0"/>
+          <w:bCs w:val="0"/>
+        </w:rPr>
+        <w:t xml:space="preserve">A escolha do gerente de projetos deve-se ao conhecimento na área de tecnologia, vivência em fabrica de software e capacidade de liderança </w:t>
+      </w:r>
+    </w:p>
+    <w:p>
+      <w:pPr>
+        <w:jc w:val="left"/>
+        <w:rPr>
+          <w:rFonts w:hint="default" w:ascii="NanumGothic" w:hAnsi="NanumGothic" w:eastAsia="NanumGothic" w:cs="NanumGothic"/>
+          <w:b w:val="0"/>
+          <w:bCs w:val="0"/>
+        </w:rPr>
+      </w:pPr>
+    </w:p>
+    <w:p>
+      <w:pPr>
+        <w:jc w:val="left"/>
+        <w:rPr>
+          <w:rFonts w:hint="default" w:ascii="NanumGothic" w:hAnsi="NanumGothic" w:eastAsia="NanumGothic" w:cs="NanumGothic"/>
+          <w:b/>
+          <w:bCs/>
+        </w:rPr>
+      </w:pPr>
+      <w:r>
+        <w:rPr>
+          <w:rFonts w:hint="default" w:ascii="NanumGothic" w:hAnsi="NanumGothic" w:eastAsia="NanumGothic" w:cs="NanumGothic"/>
+          <w:b/>
+          <w:bCs/>
+        </w:rPr>
+        <w:t>Premissas</w:t>
+      </w:r>
+    </w:p>
+    <w:p>
+      <w:pPr>
+        <w:jc w:val="left"/>
+        <w:rPr>
+          <w:rFonts w:hint="default" w:ascii="NanumGothic" w:hAnsi="NanumGothic" w:eastAsia="NanumGothic" w:cs="NanumGothic"/>
+          <w:b w:val="0"/>
+          <w:bCs w:val="0"/>
+        </w:rPr>
+      </w:pPr>
+      <w:r>
+        <w:rPr>
+          <w:rFonts w:hint="default" w:ascii="NanumGothic" w:hAnsi="NanumGothic" w:eastAsia="NanumGothic" w:cs="NanumGothic"/>
+          <w:b w:val="0"/>
+          <w:bCs w:val="0"/>
+        </w:rPr>
+        <w:t>O projeto deverá ser desenvolvido utilizando a linguagem JSP (JavaServer Pages) como linguagem de retaguarda. HTML, CSS, Javascript e o framework jQuery devem ser usados como linguagens de front-end. O banco de dados deverá ser o MySQL.</w:t>
+      </w:r>
+    </w:p>
+    <w:p>
+      <w:pPr>
+        <w:jc w:val="left"/>
+        <w:rPr>
+          <w:rFonts w:hint="default" w:ascii="NanumGothic" w:hAnsi="NanumGothic" w:eastAsia="NanumGothic" w:cs="NanumGothic"/>
+          <w:b/>
+          <w:bCs/>
+        </w:rPr>
+      </w:pPr>
+    </w:p>
+    <w:p>
+      <w:pPr>
+        <w:jc w:val="left"/>
+        <w:rPr>
+          <w:rFonts w:hint="default" w:ascii="NanumGothic" w:hAnsi="NanumGothic" w:eastAsia="NanumGothic" w:cs="NanumGothic"/>
+          <w:b/>
+          <w:bCs/>
+        </w:rPr>
+      </w:pPr>
+      <w:r>
+        <w:rPr>
+          <w:rFonts w:hint="default" w:ascii="NanumGothic" w:hAnsi="NanumGothic" w:eastAsia="NanumGothic" w:cs="NanumGothic"/>
+          <w:b/>
+          <w:bCs/>
+        </w:rPr>
+        <w:t>Riscos</w:t>
+      </w:r>
+    </w:p>
+    <w:tbl>
+      <w:tblPr>
+        <w:tblStyle w:val="6"/>
+        <w:tblW w:w="8517" w:type="dxa"/>
+        <w:tblInd w:w="0" w:type="dxa"/>
+        <w:tblBorders>
+          <w:top w:val="single" w:color="auto" w:sz="4" w:space="0"/>
+          <w:left w:val="single" w:color="auto" w:sz="4" w:space="0"/>
+          <w:bottom w:val="single" w:color="auto" w:sz="4" w:space="0"/>
+          <w:right w:val="single" w:color="auto" w:sz="4" w:space="0"/>
+          <w:insideH w:val="single" w:color="auto" w:sz="4" w:space="0"/>
+          <w:insideV w:val="single" w:color="auto" w:sz="4" w:space="0"/>
+        </w:tblBorders>
+        <w:tblLayout w:type="fixed"/>
+        <w:tblCellMar>
+          <w:top w:w="0" w:type="dxa"/>
+          <w:left w:w="108" w:type="dxa"/>
+          <w:bottom w:w="0" w:type="dxa"/>
+          <w:right w:w="108" w:type="dxa"/>
+        </w:tblCellMar>
+      </w:tblPr>
+      <w:tblGrid>
         <w:gridCol w:w="2839"/>
         <w:gridCol w:w="2839"/>
         <w:gridCol w:w="2839"/>
@@ -1248,17 +2098,273 @@
         </w:rPr>
         <w:t>O projeto será desenvolvido tomando como base o funcionamento de outros sites de venda eletrônica como Americanas, Submarino e Mercado Livre.</w:t>
       </w:r>
-      <w:bookmarkStart w:id="0" w:name="_GoBack"/>
-      <w:bookmarkEnd w:id="0"/>
     </w:p>
     <w:sectPr>
+      <w:headerReference r:id="rId3" w:type="default"/>
+      <w:footerReference r:id="rId4" w:type="default"/>
       <w:pgSz w:w="11906" w:h="16838"/>
       <w:pgMar w:top="1440" w:right="1800" w:bottom="1440" w:left="1800" w:header="851" w:footer="992" w:gutter="0"/>
+      <w:pgNumType w:fmt="decimal"/>
       <w:cols w:space="425" w:num="1"/>
       <w:docGrid w:type="lines" w:linePitch="312" w:charSpace="0"/>
     </w:sectPr>
   </w:body>
 </w:document>
+</file>
+
+<file path=word/footer1.xml><?xml version="1.0" encoding="utf-8"?>
+<w:ftr xmlns:wpc="http://schemas.microsoft.com/office/word/2010/wordprocessingCanvas" xmlns:mc="http://schemas.openxmlformats.org/markup-compatibility/2006" xmlns:o="urn:schemas-microsoft-com:office:office" xmlns:r="http://schemas.openxmlformats.org/officeDocument/2006/relationships" xmlns:m="http://schemas.openxmlformats.org/officeDocument/2006/math" xmlns:v="urn:schemas-microsoft-com:vml" xmlns:wp14="http://schemas.microsoft.com/office/word/2010/wordprocessingDrawing" xmlns:wp="http://schemas.openxmlformats.org/drawingml/2006/wordprocessingDrawing" xmlns:w10="urn:schemas-microsoft-com:office:word" xmlns:w="http://schemas.openxmlformats.org/wordprocessingml/2006/main" xmlns:w14="http://schemas.microsoft.com/office/word/2010/wordml" xmlns:w15="http://schemas.microsoft.com/office/word/2012/wordml" xmlns:wpg="http://schemas.microsoft.com/office/word/2010/wordprocessingGroup" xmlns:wpi="http://schemas.microsoft.com/office/word/2010/wordprocessingInk" xmlns:wne="http://schemas.microsoft.com/office/word/2006/wordml" xmlns:wps="http://schemas.microsoft.com/office/word/2010/wordprocessingShape" mc:Ignorable="w14 w15 wp14">
+  <w:p>
+    <w:pPr>
+      <w:pStyle w:val="3"/>
+      <w:rPr>
+        <w:vertAlign w:val="baseline"/>
+      </w:rPr>
+    </w:pPr>
+  </w:p>
+  <w:p>
+    <w:pPr>
+      <w:pStyle w:val="3"/>
+    </w:pPr>
+    <w:r>
+      <w:rPr>
+        <w:sz w:val="21"/>
+      </w:rPr>
+      <mc:AlternateContent>
+        <mc:Choice Requires="wps">
+          <w:drawing>
+            <wp:anchor distT="0" distB="0" distL="114300" distR="114300" simplePos="0" relativeHeight="251658240" behindDoc="0" locked="0" layoutInCell="1" allowOverlap="1">
+              <wp:simplePos x="0" y="0"/>
+              <wp:positionH relativeFrom="margin">
+                <wp:posOffset>4745355</wp:posOffset>
+              </wp:positionH>
+              <wp:positionV relativeFrom="paragraph">
+                <wp:posOffset>5080</wp:posOffset>
+              </wp:positionV>
+              <wp:extent cx="1828800" cy="1828800"/>
+              <wp:effectExtent l="0" t="0" r="0" b="0"/>
+              <wp:wrapNone/>
+              <wp:docPr id="3" name="TextBox 3"/>
+              <wp:cNvGraphicFramePr/>
+              <a:graphic xmlns:a="http://schemas.openxmlformats.org/drawingml/2006/main">
+                <a:graphicData uri="http://schemas.microsoft.com/office/word/2010/wordprocessingShape">
+                  <wps:wsp>
+                    <wps:cNvSpPr txBox="1"/>
+                    <wps:spPr>
+                      <a:xfrm>
+                        <a:off x="0" y="0"/>
+                        <a:ext cx="1828800" cy="1828800"/>
+                      </a:xfrm>
+                      <a:prstGeom prst="rect">
+                        <a:avLst/>
+                      </a:prstGeom>
+                      <a:noFill/>
+                      <a:ln w="6350">
+                        <a:noFill/>
+                      </a:ln>
+                      <a:extLst>
+                        <a:ext uri="{909E8E84-426E-40DD-AFC4-6F175D3DCCD1}">
+                          <a14:hiddenFill xmlns:a14="http://schemas.microsoft.com/office/drawing/2010/main">
+                            <a:solidFill>
+                              <a:schemeClr val="lt1"/>
+                            </a:solidFill>
+                          </a14:hiddenFill>
+                        </a:ext>
+                        <a:ext uri="{91240B29-F687-4F45-9708-019B960494DF}">
+                          <a14:hiddenLine xmlns:a14="http://schemas.microsoft.com/office/drawing/2010/main" w="6350">
+                            <a:solidFill>
+                              <a:prstClr val="black"/>
+                            </a:solidFill>
+                          </a14:hiddenLine>
+                        </a:ext>
+                      </a:extLst>
+                    </wps:spPr>
+                    <wps:style>
+                      <a:lnRef idx="0">
+                        <a:schemeClr val="accent1"/>
+                      </a:lnRef>
+                      <a:fillRef idx="0">
+                        <a:schemeClr val="accent1"/>
+                      </a:fillRef>
+                      <a:effectRef idx="0">
+                        <a:schemeClr val="accent1"/>
+                      </a:effectRef>
+                      <a:fontRef idx="minor">
+                        <a:schemeClr val="dk1"/>
+                      </a:fontRef>
+                    </wps:style>
+                    <wps:txbx>
+                      <w:txbxContent>
+                        <w:p>
+                          <w:pPr>
+                            <w:snapToGrid w:val="0"/>
+                            <w:rPr>
+                              <w:sz w:val="18"/>
+                            </w:rPr>
+                          </w:pPr>
+                          <w:r>
+                            <w:rPr>
+                              <w:sz w:val="18"/>
+                            </w:rPr>
+                            <w:t xml:space="preserve">Pagina: </w:t>
+                          </w:r>
+                          <w:r>
+                            <w:rPr>
+                              <w:sz w:val="18"/>
+                            </w:rPr>
+                            <w:fldChar w:fldCharType="begin"/>
+                          </w:r>
+                          <w:r>
+                            <w:rPr>
+                              <w:sz w:val="18"/>
+                            </w:rPr>
+                            <w:instrText xml:space="preserve"> PAGE  \* MERGEFORMAT </w:instrText>
+                          </w:r>
+                          <w:r>
+                            <w:rPr>
+                              <w:sz w:val="18"/>
+                            </w:rPr>
+                            <w:fldChar w:fldCharType="separate"/>
+                          </w:r>
+                          <w:r>
+                            <w:rPr>
+                              <w:sz w:val="18"/>
+                            </w:rPr>
+                            <w:t>1</w:t>
+                          </w:r>
+                          <w:r>
+                            <w:rPr>
+                              <w:sz w:val="18"/>
+                            </w:rPr>
+                            <w:fldChar w:fldCharType="end"/>
+                          </w:r>
+                        </w:p>
+                      </w:txbxContent>
+                    </wps:txbx>
+                    <wps:bodyPr rot="0" spcFirstLastPara="0" vertOverflow="overflow" horzOverflow="overflow" vert="horz" wrap="none" lIns="0" tIns="0" rIns="0" bIns="0" numCol="1" spcCol="0" rtlCol="0" fromWordArt="0" anchor="t" anchorCtr="0" forceAA="0" upright="0" compatLnSpc="1">
+                      <a:spAutoFit/>
+                    </wps:bodyPr>
+                  </wps:wsp>
+                </a:graphicData>
+              </a:graphic>
+            </wp:anchor>
+          </w:drawing>
+        </mc:Choice>
+        <mc:Fallback>
+          <w:pict>
+            <v:shape id="_x0000_s1026" o:spid="_x0000_s1026" o:spt="202" type="#_x0000_t202" style="position:absolute;left:0pt;margin-left:373.65pt;margin-top:0.4pt;height:144pt;width:144pt;mso-position-horizontal-relative:margin;mso-wrap-style:none;z-index:251658240;mso-width-relative:page;mso-height-relative:page;" filled="f" stroked="f" coordsize="21600,21600" o:gfxdata="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">
+              <v:fill on="f" focussize="0,0"/>
+              <v:stroke on="f" weight="0.5pt"/>
+              <v:imagedata o:title=""/>
+              <o:lock v:ext="edit" aspectratio="f"/>
+              <v:textbox inset="0mm,0mm,0mm,0mm" style="mso-fit-shape-to-text:t;">
+                <w:txbxContent>
+                  <w:p>
+                    <w:pPr>
+                      <w:snapToGrid w:val="0"/>
+                      <w:rPr>
+                        <w:sz w:val="18"/>
+                      </w:rPr>
+                    </w:pPr>
+                    <w:r>
+                      <w:rPr>
+                        <w:sz w:val="18"/>
+                      </w:rPr>
+                      <w:t xml:space="preserve">Pagina: </w:t>
+                    </w:r>
+                    <w:r>
+                      <w:rPr>
+                        <w:sz w:val="18"/>
+                      </w:rPr>
+                      <w:fldChar w:fldCharType="begin"/>
+                    </w:r>
+                    <w:r>
+                      <w:rPr>
+                        <w:sz w:val="18"/>
+                      </w:rPr>
+                      <w:instrText xml:space="preserve"> PAGE  \* MERGEFORMAT </w:instrText>
+                    </w:r>
+                    <w:r>
+                      <w:rPr>
+                        <w:sz w:val="18"/>
+                      </w:rPr>
+                      <w:fldChar w:fldCharType="separate"/>
+                    </w:r>
+                    <w:r>
+                      <w:rPr>
+                        <w:sz w:val="18"/>
+                      </w:rPr>
+                      <w:t>1</w:t>
+                    </w:r>
+                    <w:r>
+                      <w:rPr>
+                        <w:sz w:val="18"/>
+                      </w:rPr>
+                      <w:fldChar w:fldCharType="end"/>
+                    </w:r>
+                  </w:p>
+                </w:txbxContent>
+              </v:textbox>
+            </v:shape>
+          </w:pict>
+        </mc:Fallback>
+      </mc:AlternateContent>
+    </w:r>
+    <w:r>
+      <w:rPr>
+        <w:sz w:val="21"/>
+      </w:rPr>
+      <w:t>Confidencial                  ComTronic - Soluções em TI</w:t>
+    </w:r>
+  </w:p>
+</w:ftr>
+</file>
+
+<file path=word/header1.xml><?xml version="1.0" encoding="utf-8"?>
+<w:hdr xmlns:wpc="http://schemas.microsoft.com/office/word/2010/wordprocessingCanvas" xmlns:mc="http://schemas.openxmlformats.org/markup-compatibility/2006" xmlns:o="urn:schemas-microsoft-com:office:office" xmlns:r="http://schemas.openxmlformats.org/officeDocument/2006/relationships" xmlns:m="http://schemas.openxmlformats.org/officeDocument/2006/math" xmlns:v="urn:schemas-microsoft-com:vml" xmlns:wp14="http://schemas.microsoft.com/office/word/2010/wordprocessingDrawing" xmlns:wp="http://schemas.openxmlformats.org/drawingml/2006/wordprocessingDrawing" xmlns:w10="urn:schemas-microsoft-com:office:word" xmlns:w="http://schemas.openxmlformats.org/wordprocessingml/2006/main" xmlns:w14="http://schemas.microsoft.com/office/word/2010/wordml" xmlns:w15="http://schemas.microsoft.com/office/word/2012/wordml" xmlns:wpg="http://schemas.microsoft.com/office/word/2010/wordprocessingGroup" xmlns:wpi="http://schemas.microsoft.com/office/word/2010/wordprocessingInk" xmlns:wne="http://schemas.microsoft.com/office/word/2006/wordml" xmlns:wps="http://schemas.microsoft.com/office/word/2010/wordprocessingShape" mc:Ignorable="w14 w15 wp14">
+  <w:p>
+    <w:pPr>
+      <w:pStyle w:val="2"/>
+      <w:jc w:val="center"/>
+      <w:rPr>
+        <w:b/>
+        <w:bCs/>
+        <w:sz w:val="24"/>
+        <w:szCs w:val="32"/>
+      </w:rPr>
+    </w:pPr>
+    <w:r>
+      <w:rPr>
+        <w:b/>
+        <w:bCs/>
+        <w:sz w:val="24"/>
+        <w:szCs w:val="32"/>
+      </w:rPr>
+      <w:t>ComTronic Soluções em TI</w:t>
+    </w:r>
+  </w:p>
+  <w:p>
+    <w:pPr>
+      <w:pStyle w:val="2"/>
+      <w:jc w:val="center"/>
+      <w:rPr>
+        <w:b w:val="0"/>
+        <w:bCs w:val="0"/>
+        <w:sz w:val="24"/>
+        <w:szCs w:val="32"/>
+      </w:rPr>
+    </w:pPr>
+    <w:r>
+      <w:rPr>
+        <w:b w:val="0"/>
+        <w:bCs w:val="0"/>
+        <w:sz w:val="24"/>
+        <w:szCs w:val="32"/>
+      </w:rPr>
+      <w:t>e-Commerce</w:t>
+    </w:r>
+  </w:p>
+</w:hdr>
 </file>
 
 <file path=word/styles.xml><?xml version="1.0" encoding="utf-8"?>
@@ -1438,12 +2544,12 @@
       <w:lang w:val="en-US" w:eastAsia="zh-CN" w:bidi="ar-SA"/>
     </w:rPr>
   </w:style>
-  <w:style w:type="character" w:default="1" w:styleId="2">
+  <w:style w:type="character" w:default="1" w:styleId="4">
     <w:name w:val="Default Paragraph Font"/>
     <w:semiHidden/>
     <w:uiPriority w:val="0"/>
   </w:style>
-  <w:style w:type="table" w:default="1" w:styleId="3">
+  <w:style w:type="table" w:default="1" w:styleId="5">
     <w:name w:val="Normal Table"/>
     <w:semiHidden/>
     <w:uiPriority w:val="0"/>
@@ -1457,9 +2563,31 @@
       </w:tblCellMar>
     </w:tblPr>
   </w:style>
-  <w:style w:type="table" w:styleId="4">
+  <w:style w:type="paragraph" w:styleId="2">
+    <w:name w:val="header"/>
+    <w:basedOn w:val="1"/>
+    <w:uiPriority w:val="0"/>
+    <w:pPr>
+      <w:tabs>
+        <w:tab w:val="center" w:pos="4252"/>
+        <w:tab w:val="right" w:pos="8504"/>
+      </w:tabs>
+    </w:pPr>
+  </w:style>
+  <w:style w:type="paragraph" w:styleId="3">
+    <w:name w:val="footer"/>
+    <w:basedOn w:val="1"/>
+    <w:uiPriority w:val="0"/>
+    <w:pPr>
+      <w:tabs>
+        <w:tab w:val="center" w:pos="4252"/>
+        <w:tab w:val="right" w:pos="8504"/>
+      </w:tabs>
+    </w:pPr>
+  </w:style>
+  <w:style w:type="table" w:styleId="6">
     <w:name w:val="Table Grid"/>
-    <w:basedOn w:val="3"/>
+    <w:basedOn w:val="5"/>
     <w:uiPriority w:val="0"/>
     <w:tblPr>
       <w:tblBorders>
@@ -1740,6 +2868,9 @@
   <customSectProps>
     <customSectPr/>
   </customSectProps>
+  <customShpExts>
+    <customShpInfo spid="_x0000_s1026" textRotate="1"/>
+  </customShpExts>
 </s:customData>
 </file>
 

</xml_diff>

<commit_message>
Atualização do Termo de Abertura
</commit_message>
<xml_diff>
--- a/Gerencia/Termo de Abertura do Projeto.docx
+++ b/Gerencia/Termo de Abertura do Projeto.docx
@@ -94,7 +94,7 @@
           <w:sz w:val="32"/>
           <w:szCs w:val="40"/>
         </w:rPr>
-        <w:t>E-Commerce</w:t>
+        <w:t>Shopping Solutions e-Commerce</w:t>
       </w:r>
     </w:p>
     <w:p>
@@ -476,23 +476,7 @@
                 <w:bCs/>
                 <w:color w:val="000000"/>
               </w:rPr>
-              <w:t xml:space="preserve">Inicio do </w:t>
-            </w:r>
-            <w:r>
-              <w:rPr>
-                <w:rFonts w:ascii="Cambria" w:eastAsia="NanumGothic" w:hAnsi="Cambria" w:cs="NanumGothic"/>
-                <w:bCs/>
-                <w:color w:val="000000"/>
-              </w:rPr>
-              <w:t>desenvolvimento</w:t>
-            </w:r>
-            <w:r>
-              <w:rPr>
-                <w:rFonts w:ascii="Cambria" w:eastAsia="NanumGothic" w:hAnsi="Cambria" w:cs="NanumGothic"/>
-                <w:bCs/>
-                <w:color w:val="000000"/>
-              </w:rPr>
-              <w:t xml:space="preserve"> do documento</w:t>
+              <w:t>Inicio do desenvolvimento do documento</w:t>
             </w:r>
           </w:p>
         </w:tc>
@@ -614,15 +598,7 @@
                 <w:bCs/>
                 <w:color w:val="000000"/>
               </w:rPr>
-              <w:t>Alterações</w:t>
-            </w:r>
-            <w:r>
-              <w:rPr>
-                <w:rFonts w:ascii="Cambria" w:eastAsia="NanumGothic" w:hAnsi="Cambria" w:cs="NanumGothic"/>
-                <w:bCs/>
-                <w:color w:val="000000"/>
-              </w:rPr>
-              <w:t xml:space="preserve"> na Estrutura</w:t>
+              <w:t>Alterações na Estrutura</w:t>
             </w:r>
           </w:p>
         </w:tc>
@@ -1148,32 +1124,20 @@
         <w:rPr>
           <w:rFonts w:ascii="Cambria" w:eastAsia="NanumGothic" w:hAnsi="Cambria" w:cs="NanumGothic"/>
         </w:rPr>
-        <w:t>. O e-Commerce é um segmento em continuo crescimento e atrai cada vez mais consumidores, torna-s</w:t>
-      </w:r>
-      <w:r>
-        <w:rPr>
-          <w:rFonts w:ascii="Cambria" w:eastAsia="NanumGothic" w:hAnsi="Cambria" w:cs="NanumGothic"/>
-        </w:rPr>
-        <w:t>e uma ferramenta indispensável para qualquer empresa que busca aumentar o seu leque de clientes.</w:t>
-      </w:r>
-    </w:p>
-    <w:p>
-      <w:pPr>
-        <w:rPr>
-          <w:rFonts w:ascii="Cambria" w:eastAsia="NanumGothic" w:hAnsi="Cambria" w:cs="NanumGothic"/>
-        </w:rPr>
-      </w:pPr>
-      <w:r>
-        <w:rPr>
-          <w:rFonts w:ascii="Cambria" w:eastAsia="NanumGothic" w:hAnsi="Cambria" w:cs="NanumGothic"/>
-        </w:rPr>
-        <w:t>Torna-se mais cômodo realizar compras de forma que não seja necessário sair da residência, realizar pesquisas com maior detalhamento e obter produtos por preço</w:t>
-      </w:r>
-      <w:r>
-        <w:rPr>
-          <w:rFonts w:ascii="Cambria" w:eastAsia="NanumGothic" w:hAnsi="Cambria" w:cs="NanumGothic"/>
-        </w:rPr>
-        <w:t xml:space="preserve"> muito mais atraentes.</w:t>
+        <w:t>. O e-Commerce é um segmento em continuo crescimento e atrai cada vez mais consumidores, torna-se uma ferramenta indispensável para qualquer empresa que busca aumentar o seu leque de clientes.</w:t>
+      </w:r>
+    </w:p>
+    <w:p>
+      <w:pPr>
+        <w:rPr>
+          <w:rFonts w:ascii="Cambria" w:eastAsia="NanumGothic" w:hAnsi="Cambria" w:cs="NanumGothic"/>
+        </w:rPr>
+      </w:pPr>
+      <w:r>
+        <w:rPr>
+          <w:rFonts w:ascii="Cambria" w:eastAsia="NanumGothic" w:hAnsi="Cambria" w:cs="NanumGothic"/>
+        </w:rPr>
+        <w:t>Torna-se mais cômodo realizar compras de forma que não seja necessário sair da residência, realizar pesquisas com maior detalhamento e obter produtos por preço muito mais atraentes.</w:t>
       </w:r>
     </w:p>
     <w:p>
@@ -1262,13 +1226,7 @@
         <w:rPr>
           <w:rFonts w:ascii="Cambria" w:eastAsia="NanumGothic" w:hAnsi="Cambria" w:cs="NanumGothic"/>
         </w:rPr>
-        <w:t>O projeto deverá ser desenvolv</w:t>
-      </w:r>
-      <w:r>
-        <w:rPr>
-          <w:rFonts w:ascii="Cambria" w:eastAsia="NanumGothic" w:hAnsi="Cambria" w:cs="NanumGothic"/>
-        </w:rPr>
-        <w:t>ido utilizando a linguagem JSP (JavaServer Pages) como linguagem de retaguarda. HTML, CSS, Javascript e o framework jQuery devem ser usados como linguagens de front-end. O banco de dados deverá ser o MySQL.</w:t>
+        <w:t>O projeto deverá ser desenvolvido utilizando a linguagem JSP (JavaServer Pages) como linguagem de retaguarda. HTML, CSS, Javascript e o framework jQuery devem ser usados como linguagens de front-end. O banco de dados deverá ser o MySQL.</w:t>
       </w:r>
     </w:p>
     <w:p>
@@ -1298,629 +1256,21 @@
         <w:t>Riscos</w:t>
       </w:r>
     </w:p>
-    <w:tbl>
-      <w:tblPr>
-        <w:tblStyle w:val="Tabelacomgrade"/>
-        <w:tblW w:w="8517" w:type="dxa"/>
-        <w:tblLayout w:type="fixed"/>
-        <w:tblLook w:val="04A0"/>
-      </w:tblPr>
-      <w:tblGrid>
-        <w:gridCol w:w="2839"/>
-        <w:gridCol w:w="2839"/>
-        <w:gridCol w:w="2839"/>
-      </w:tblGrid>
-      <w:tr>
-        <w:tc>
-          <w:tcPr>
-            <w:tcW w:w="2839" w:type="dxa"/>
-            <w:tcBorders>
-              <w:top w:val="dotted" w:sz="8" w:space="0" w:color="auto"/>
-              <w:left w:val="dotted" w:sz="8" w:space="0" w:color="auto"/>
-              <w:bottom w:val="dotted" w:sz="4" w:space="0" w:color="auto"/>
-              <w:right w:val="dotted" w:sz="8" w:space="0" w:color="auto"/>
-            </w:tcBorders>
-            <w:shd w:val="clear" w:color="auto" w:fill="C0504D"/>
-          </w:tcPr>
-          <w:p>
-            <w:pPr>
-              <w:jc w:val="left"/>
-              <w:rPr>
-                <w:rFonts w:ascii="Cambria" w:eastAsia="NanumGothic" w:hAnsi="Cambria" w:cs="NanumGothic"/>
-                <w:color w:val="FFFFFF"/>
-              </w:rPr>
-            </w:pPr>
-            <w:r>
-              <w:rPr>
-                <w:rFonts w:ascii="Cambria" w:eastAsia="NanumGothic" w:hAnsi="Cambria" w:cs="NanumGothic"/>
-                <w:color w:val="FFFFFF"/>
-              </w:rPr>
-              <w:t>Tipo</w:t>
-            </w:r>
-          </w:p>
-        </w:tc>
-        <w:tc>
-          <w:tcPr>
-            <w:tcW w:w="2839" w:type="dxa"/>
-            <w:tcBorders>
-              <w:top w:val="dotted" w:sz="8" w:space="0" w:color="auto"/>
-              <w:left w:val="dotted" w:sz="8" w:space="0" w:color="auto"/>
-              <w:bottom w:val="dotted" w:sz="4" w:space="0" w:color="auto"/>
-              <w:right w:val="dotted" w:sz="8" w:space="0" w:color="auto"/>
-            </w:tcBorders>
-            <w:shd w:val="clear" w:color="auto" w:fill="C0504D"/>
-          </w:tcPr>
-          <w:p>
-            <w:pPr>
-              <w:jc w:val="left"/>
-              <w:rPr>
-                <w:rFonts w:ascii="Cambria" w:eastAsia="NanumGothic" w:hAnsi="Cambria" w:cs="NanumGothic"/>
-                <w:color w:val="FFFFFF"/>
-              </w:rPr>
-            </w:pPr>
-            <w:r>
-              <w:rPr>
-                <w:rFonts w:ascii="Cambria" w:eastAsia="NanumGothic" w:hAnsi="Cambria" w:cs="NanumGothic"/>
-                <w:color w:val="FFFFFF"/>
-              </w:rPr>
-              <w:t>Probabilidade</w:t>
-            </w:r>
-          </w:p>
-        </w:tc>
-        <w:tc>
-          <w:tcPr>
-            <w:tcW w:w="2839" w:type="dxa"/>
-            <w:tcBorders>
-              <w:top w:val="dotted" w:sz="8" w:space="0" w:color="auto"/>
-              <w:left w:val="dotted" w:sz="8" w:space="0" w:color="auto"/>
-              <w:bottom w:val="dotted" w:sz="4" w:space="0" w:color="auto"/>
-              <w:right w:val="dotted" w:sz="8" w:space="0" w:color="auto"/>
-            </w:tcBorders>
-            <w:shd w:val="clear" w:color="auto" w:fill="C0504D"/>
-          </w:tcPr>
-          <w:p>
-            <w:pPr>
-              <w:jc w:val="left"/>
-              <w:rPr>
-                <w:rFonts w:ascii="Cambria" w:eastAsia="NanumGothic" w:hAnsi="Cambria" w:cs="NanumGothic"/>
-                <w:color w:val="FFFFFF"/>
-              </w:rPr>
-            </w:pPr>
-            <w:r>
-              <w:rPr>
-                <w:rFonts w:ascii="Cambria" w:eastAsia="NanumGothic" w:hAnsi="Cambria" w:cs="NanumGothic"/>
-                <w:color w:val="FFFFFF"/>
-              </w:rPr>
-              <w:t>Impacto</w:t>
-            </w:r>
-          </w:p>
-        </w:tc>
-      </w:tr>
-      <w:tr>
-        <w:tc>
-          <w:tcPr>
-            <w:tcW w:w="2839" w:type="dxa"/>
-            <w:tcBorders>
-              <w:top w:val="dotted" w:sz="4" w:space="0" w:color="auto"/>
-              <w:left w:val="dotted" w:sz="8" w:space="0" w:color="auto"/>
-              <w:bottom w:val="dotted" w:sz="8" w:space="0" w:color="auto"/>
-              <w:right w:val="dotted" w:sz="8" w:space="0" w:color="auto"/>
-            </w:tcBorders>
-            <w:shd w:val="clear" w:color="auto" w:fill="E9EDF4"/>
-          </w:tcPr>
-          <w:p>
-            <w:pPr>
-              <w:jc w:val="left"/>
-              <w:rPr>
-                <w:rFonts w:ascii="Cambria" w:eastAsia="NanumGothic" w:hAnsi="Cambria" w:cs="NanumGothic"/>
-                <w:color w:val="000000"/>
-              </w:rPr>
-            </w:pPr>
-            <w:r>
-              <w:rPr>
-                <w:rFonts w:ascii="Cambria" w:eastAsia="NanumGothic" w:hAnsi="Cambria" w:cs="NanumGothic"/>
-                <w:color w:val="000000"/>
-              </w:rPr>
-              <w:t xml:space="preserve">Mudanças no </w:t>
-            </w:r>
-            <w:r>
-              <w:rPr>
-                <w:rFonts w:ascii="Cambria" w:eastAsia="NanumGothic" w:hAnsi="Cambria" w:cs="NanumGothic"/>
-                <w:color w:val="000000"/>
-              </w:rPr>
-              <w:t>Escopo</w:t>
-            </w:r>
-          </w:p>
-        </w:tc>
-        <w:tc>
-          <w:tcPr>
-            <w:tcW w:w="2839" w:type="dxa"/>
-            <w:tcBorders>
-              <w:top w:val="dotted" w:sz="4" w:space="0" w:color="auto"/>
-              <w:left w:val="dotted" w:sz="8" w:space="0" w:color="auto"/>
-              <w:bottom w:val="dotted" w:sz="8" w:space="0" w:color="auto"/>
-              <w:right w:val="dotted" w:sz="8" w:space="0" w:color="auto"/>
-            </w:tcBorders>
-            <w:shd w:val="clear" w:color="auto" w:fill="E9EDF4"/>
-          </w:tcPr>
-          <w:p>
-            <w:pPr>
-              <w:jc w:val="left"/>
-              <w:rPr>
-                <w:rFonts w:ascii="Cambria" w:eastAsia="NanumGothic" w:hAnsi="Cambria" w:cs="NanumGothic"/>
-                <w:color w:val="000000"/>
-                <w:u w:val="single"/>
-              </w:rPr>
-            </w:pPr>
-            <w:r>
-              <w:rPr>
-                <w:rFonts w:ascii="Cambria" w:eastAsia="NanumGothic" w:hAnsi="Cambria" w:cs="NanumGothic"/>
-                <w:color w:val="000000"/>
-              </w:rPr>
-              <w:t>Alta</w:t>
-            </w:r>
-          </w:p>
-        </w:tc>
-        <w:tc>
-          <w:tcPr>
-            <w:tcW w:w="2839" w:type="dxa"/>
-            <w:tcBorders>
-              <w:top w:val="dotted" w:sz="4" w:space="0" w:color="auto"/>
-              <w:left w:val="dotted" w:sz="8" w:space="0" w:color="auto"/>
-              <w:bottom w:val="dotted" w:sz="8" w:space="0" w:color="auto"/>
-              <w:right w:val="dotted" w:sz="8" w:space="0" w:color="auto"/>
-            </w:tcBorders>
-            <w:shd w:val="clear" w:color="auto" w:fill="E9EDF4"/>
-          </w:tcPr>
-          <w:p>
-            <w:pPr>
-              <w:jc w:val="left"/>
-              <w:rPr>
-                <w:rFonts w:ascii="Cambria" w:eastAsia="NanumGothic" w:hAnsi="Cambria" w:cs="NanumGothic"/>
-                <w:color w:val="000000"/>
-              </w:rPr>
-            </w:pPr>
-            <w:r>
-              <w:rPr>
-                <w:rFonts w:ascii="Cambria" w:eastAsia="NanumGothic" w:hAnsi="Cambria" w:cs="NanumGothic"/>
-                <w:color w:val="000000"/>
-              </w:rPr>
-              <w:t>Médio</w:t>
-            </w:r>
-          </w:p>
-        </w:tc>
-      </w:tr>
-      <w:tr>
-        <w:tc>
-          <w:tcPr>
-            <w:tcW w:w="2839" w:type="dxa"/>
-            <w:tcBorders>
-              <w:top w:val="dotted" w:sz="8" w:space="0" w:color="auto"/>
-              <w:left w:val="dotted" w:sz="8" w:space="0" w:color="auto"/>
-              <w:bottom w:val="dotted" w:sz="8" w:space="0" w:color="auto"/>
-              <w:right w:val="dotted" w:sz="8" w:space="0" w:color="auto"/>
-            </w:tcBorders>
-            <w:shd w:val="clear" w:color="auto" w:fill="E9EDF4"/>
-          </w:tcPr>
-          <w:p>
-            <w:pPr>
-              <w:jc w:val="left"/>
-              <w:rPr>
-                <w:rFonts w:ascii="Cambria" w:eastAsia="NanumGothic" w:hAnsi="Cambria" w:cs="NanumGothic"/>
-                <w:color w:val="000000"/>
-              </w:rPr>
-            </w:pPr>
-            <w:r>
-              <w:rPr>
-                <w:rFonts w:ascii="Cambria" w:eastAsia="NanumGothic" w:hAnsi="Cambria" w:cs="NanumGothic"/>
-                <w:color w:val="000000"/>
-              </w:rPr>
-              <w:t>Falta de comunicação adequada</w:t>
-            </w:r>
-          </w:p>
-        </w:tc>
-        <w:tc>
-          <w:tcPr>
-            <w:tcW w:w="2839" w:type="dxa"/>
-            <w:tcBorders>
-              <w:top w:val="dotted" w:sz="8" w:space="0" w:color="auto"/>
-              <w:left w:val="dotted" w:sz="8" w:space="0" w:color="auto"/>
-              <w:bottom w:val="dotted" w:sz="8" w:space="0" w:color="auto"/>
-              <w:right w:val="dotted" w:sz="8" w:space="0" w:color="auto"/>
-            </w:tcBorders>
-            <w:shd w:val="clear" w:color="auto" w:fill="E9EDF4"/>
-          </w:tcPr>
-          <w:p>
-            <w:pPr>
-              <w:jc w:val="left"/>
-              <w:rPr>
-                <w:rFonts w:ascii="Cambria" w:eastAsia="NanumGothic" w:hAnsi="Cambria" w:cs="NanumGothic"/>
-                <w:color w:val="000000"/>
-              </w:rPr>
-            </w:pPr>
-            <w:r>
-              <w:rPr>
-                <w:rFonts w:ascii="Cambria" w:eastAsia="NanumGothic" w:hAnsi="Cambria" w:cs="NanumGothic"/>
-                <w:color w:val="000000"/>
-              </w:rPr>
-              <w:t>Média</w:t>
-            </w:r>
-          </w:p>
-        </w:tc>
-        <w:tc>
-          <w:tcPr>
-            <w:tcW w:w="2839" w:type="dxa"/>
-            <w:tcBorders>
-              <w:top w:val="dotted" w:sz="8" w:space="0" w:color="auto"/>
-              <w:left w:val="dotted" w:sz="8" w:space="0" w:color="auto"/>
-              <w:bottom w:val="dotted" w:sz="8" w:space="0" w:color="auto"/>
-              <w:right w:val="dotted" w:sz="8" w:space="0" w:color="auto"/>
-            </w:tcBorders>
-            <w:shd w:val="clear" w:color="auto" w:fill="E9EDF4"/>
-          </w:tcPr>
-          <w:p>
-            <w:pPr>
-              <w:jc w:val="left"/>
-              <w:rPr>
-                <w:rFonts w:ascii="Cambria" w:eastAsia="NanumGothic" w:hAnsi="Cambria" w:cs="NanumGothic"/>
-                <w:color w:val="000000"/>
-              </w:rPr>
-            </w:pPr>
-            <w:r>
-              <w:rPr>
-                <w:rFonts w:ascii="Cambria" w:eastAsia="NanumGothic" w:hAnsi="Cambria" w:cs="NanumGothic"/>
-                <w:color w:val="000000"/>
-              </w:rPr>
-              <w:t>Médio</w:t>
-            </w:r>
-          </w:p>
-        </w:tc>
-      </w:tr>
-      <w:tr>
-        <w:tc>
-          <w:tcPr>
-            <w:tcW w:w="2839" w:type="dxa"/>
-            <w:tcBorders>
-              <w:top w:val="dotted" w:sz="8" w:space="0" w:color="auto"/>
-              <w:left w:val="dotted" w:sz="8" w:space="0" w:color="auto"/>
-              <w:bottom w:val="dotted" w:sz="8" w:space="0" w:color="auto"/>
-              <w:right w:val="dotted" w:sz="8" w:space="0" w:color="auto"/>
-            </w:tcBorders>
-            <w:shd w:val="clear" w:color="auto" w:fill="E9EDF4"/>
-          </w:tcPr>
-          <w:p>
-            <w:pPr>
-              <w:jc w:val="left"/>
-              <w:rPr>
-                <w:rFonts w:ascii="Cambria" w:eastAsia="NanumGothic" w:hAnsi="Cambria" w:cs="NanumGothic"/>
-                <w:color w:val="000000"/>
-              </w:rPr>
-            </w:pPr>
-            <w:r>
-              <w:rPr>
-                <w:rFonts w:ascii="Cambria" w:eastAsia="NanumGothic" w:hAnsi="Cambria" w:cs="NanumGothic"/>
-                <w:color w:val="000000"/>
-              </w:rPr>
-              <w:t>Atraso nas entregas</w:t>
-            </w:r>
-          </w:p>
-        </w:tc>
-        <w:tc>
-          <w:tcPr>
-            <w:tcW w:w="2839" w:type="dxa"/>
-            <w:tcBorders>
-              <w:top w:val="dotted" w:sz="8" w:space="0" w:color="auto"/>
-              <w:left w:val="dotted" w:sz="8" w:space="0" w:color="auto"/>
-              <w:bottom w:val="dotted" w:sz="8" w:space="0" w:color="auto"/>
-              <w:right w:val="dotted" w:sz="8" w:space="0" w:color="auto"/>
-            </w:tcBorders>
-            <w:shd w:val="clear" w:color="auto" w:fill="E9EDF4"/>
-          </w:tcPr>
-          <w:p>
-            <w:pPr>
-              <w:jc w:val="left"/>
-              <w:rPr>
-                <w:rFonts w:ascii="Cambria" w:eastAsia="NanumGothic" w:hAnsi="Cambria" w:cs="NanumGothic"/>
-                <w:color w:val="000000"/>
-              </w:rPr>
-            </w:pPr>
-            <w:r>
-              <w:rPr>
-                <w:rFonts w:ascii="Cambria" w:eastAsia="NanumGothic" w:hAnsi="Cambria" w:cs="NanumGothic"/>
-                <w:color w:val="000000"/>
-              </w:rPr>
-              <w:t>Média</w:t>
-            </w:r>
-          </w:p>
-        </w:tc>
-        <w:tc>
-          <w:tcPr>
-            <w:tcW w:w="2839" w:type="dxa"/>
-            <w:tcBorders>
-              <w:top w:val="dotted" w:sz="8" w:space="0" w:color="auto"/>
-              <w:left w:val="dotted" w:sz="8" w:space="0" w:color="auto"/>
-              <w:bottom w:val="dotted" w:sz="8" w:space="0" w:color="auto"/>
-              <w:right w:val="dotted" w:sz="8" w:space="0" w:color="auto"/>
-            </w:tcBorders>
-            <w:shd w:val="clear" w:color="auto" w:fill="E9EDF4"/>
-          </w:tcPr>
-          <w:p>
-            <w:pPr>
-              <w:jc w:val="left"/>
-              <w:rPr>
-                <w:rFonts w:ascii="Cambria" w:eastAsia="NanumGothic" w:hAnsi="Cambria" w:cs="NanumGothic"/>
-                <w:color w:val="000000"/>
-              </w:rPr>
-            </w:pPr>
-            <w:r>
-              <w:rPr>
-                <w:rFonts w:ascii="Cambria" w:eastAsia="NanumGothic" w:hAnsi="Cambria" w:cs="NanumGothic"/>
-                <w:color w:val="000000"/>
-              </w:rPr>
-              <w:t>Alto</w:t>
-            </w:r>
-          </w:p>
-        </w:tc>
-      </w:tr>
-      <w:tr>
-        <w:tc>
-          <w:tcPr>
-            <w:tcW w:w="2839" w:type="dxa"/>
-            <w:tcBorders>
-              <w:top w:val="dotted" w:sz="8" w:space="0" w:color="auto"/>
-              <w:left w:val="dotted" w:sz="8" w:space="0" w:color="auto"/>
-              <w:bottom w:val="dotted" w:sz="8" w:space="0" w:color="auto"/>
-              <w:right w:val="dotted" w:sz="8" w:space="0" w:color="auto"/>
-            </w:tcBorders>
-            <w:shd w:val="clear" w:color="auto" w:fill="E9EDF4"/>
-          </w:tcPr>
-          <w:p>
-            <w:pPr>
-              <w:jc w:val="left"/>
-              <w:rPr>
-                <w:rFonts w:ascii="Cambria" w:eastAsia="NanumGothic" w:hAnsi="Cambria" w:cs="NanumGothic"/>
-                <w:color w:val="000000"/>
-              </w:rPr>
-            </w:pPr>
-            <w:r>
-              <w:rPr>
-                <w:rFonts w:ascii="Cambria" w:eastAsia="NanumGothic" w:hAnsi="Cambria" w:cs="NanumGothic"/>
-                <w:color w:val="000000"/>
-              </w:rPr>
-              <w:t>Mudanças tecnologias</w:t>
-            </w:r>
-          </w:p>
-        </w:tc>
-        <w:tc>
-          <w:tcPr>
-            <w:tcW w:w="2839" w:type="dxa"/>
-            <w:tcBorders>
-              <w:top w:val="dotted" w:sz="8" w:space="0" w:color="auto"/>
-              <w:left w:val="dotted" w:sz="8" w:space="0" w:color="auto"/>
-              <w:bottom w:val="dotted" w:sz="8" w:space="0" w:color="auto"/>
-              <w:right w:val="dotted" w:sz="8" w:space="0" w:color="auto"/>
-            </w:tcBorders>
-            <w:shd w:val="clear" w:color="auto" w:fill="E9EDF4"/>
-          </w:tcPr>
-          <w:p>
-            <w:pPr>
-              <w:jc w:val="left"/>
-              <w:rPr>
-                <w:rFonts w:ascii="Cambria" w:eastAsia="NanumGothic" w:hAnsi="Cambria" w:cs="NanumGothic"/>
-                <w:color w:val="000000"/>
-              </w:rPr>
-            </w:pPr>
-            <w:r>
-              <w:rPr>
-                <w:rFonts w:ascii="Cambria" w:eastAsia="NanumGothic" w:hAnsi="Cambria" w:cs="NanumGothic"/>
-                <w:color w:val="000000"/>
-              </w:rPr>
-              <w:t>Baixa</w:t>
-            </w:r>
-          </w:p>
-        </w:tc>
-        <w:tc>
-          <w:tcPr>
-            <w:tcW w:w="2839" w:type="dxa"/>
-            <w:tcBorders>
-              <w:top w:val="dotted" w:sz="8" w:space="0" w:color="auto"/>
-              <w:left w:val="dotted" w:sz="8" w:space="0" w:color="auto"/>
-              <w:bottom w:val="dotted" w:sz="8" w:space="0" w:color="auto"/>
-              <w:right w:val="dotted" w:sz="8" w:space="0" w:color="auto"/>
-            </w:tcBorders>
-            <w:shd w:val="clear" w:color="auto" w:fill="E9EDF4"/>
-          </w:tcPr>
-          <w:p>
-            <w:pPr>
-              <w:jc w:val="left"/>
-              <w:rPr>
-                <w:rFonts w:ascii="Cambria" w:eastAsia="NanumGothic" w:hAnsi="Cambria" w:cs="NanumGothic"/>
-                <w:color w:val="000000"/>
-              </w:rPr>
-            </w:pPr>
-            <w:r>
-              <w:rPr>
-                <w:rFonts w:ascii="Cambria" w:eastAsia="NanumGothic" w:hAnsi="Cambria" w:cs="NanumGothic"/>
-                <w:color w:val="000000"/>
-              </w:rPr>
-              <w:t>Alto</w:t>
-            </w:r>
-          </w:p>
-        </w:tc>
-      </w:tr>
-      <w:tr>
-        <w:tc>
-          <w:tcPr>
-            <w:tcW w:w="2839" w:type="dxa"/>
-            <w:tcBorders>
-              <w:top w:val="dotted" w:sz="8" w:space="0" w:color="auto"/>
-              <w:left w:val="dotted" w:sz="8" w:space="0" w:color="auto"/>
-              <w:bottom w:val="dotted" w:sz="8" w:space="0" w:color="auto"/>
-              <w:right w:val="dotted" w:sz="8" w:space="0" w:color="auto"/>
-            </w:tcBorders>
-            <w:shd w:val="clear" w:color="auto" w:fill="E9EDF4"/>
-          </w:tcPr>
-          <w:p>
-            <w:pPr>
-              <w:jc w:val="left"/>
-              <w:rPr>
-                <w:rFonts w:ascii="Cambria" w:eastAsia="NanumGothic" w:hAnsi="Cambria" w:cs="NanumGothic"/>
-                <w:color w:val="000000"/>
-              </w:rPr>
-            </w:pPr>
-            <w:r>
-              <w:rPr>
-                <w:rFonts w:ascii="Cambria" w:eastAsia="NanumGothic" w:hAnsi="Cambria" w:cs="NanumGothic"/>
-                <w:color w:val="000000"/>
-              </w:rPr>
-              <w:t>Qualidade entregue fora do padrão</w:t>
-            </w:r>
-          </w:p>
-        </w:tc>
-        <w:tc>
-          <w:tcPr>
-            <w:tcW w:w="2839" w:type="dxa"/>
-            <w:tcBorders>
-              <w:top w:val="dotted" w:sz="8" w:space="0" w:color="auto"/>
-              <w:left w:val="dotted" w:sz="8" w:space="0" w:color="auto"/>
-              <w:bottom w:val="dotted" w:sz="8" w:space="0" w:color="auto"/>
-              <w:right w:val="dotted" w:sz="8" w:space="0" w:color="auto"/>
-            </w:tcBorders>
-            <w:shd w:val="clear" w:color="auto" w:fill="E9EDF4"/>
-          </w:tcPr>
-          <w:p>
-            <w:pPr>
-              <w:jc w:val="left"/>
-              <w:rPr>
-                <w:rFonts w:ascii="Cambria" w:eastAsia="NanumGothic" w:hAnsi="Cambria" w:cs="NanumGothic"/>
-                <w:color w:val="000000"/>
-              </w:rPr>
-            </w:pPr>
-            <w:r>
-              <w:rPr>
-                <w:rFonts w:ascii="Cambria" w:eastAsia="NanumGothic" w:hAnsi="Cambria" w:cs="NanumGothic"/>
-                <w:color w:val="000000"/>
-              </w:rPr>
-              <w:t>Baixa</w:t>
-            </w:r>
-          </w:p>
-        </w:tc>
-        <w:tc>
-          <w:tcPr>
-            <w:tcW w:w="2839" w:type="dxa"/>
-            <w:tcBorders>
-              <w:top w:val="dotted" w:sz="8" w:space="0" w:color="auto"/>
-              <w:left w:val="dotted" w:sz="8" w:space="0" w:color="auto"/>
-              <w:bottom w:val="dotted" w:sz="8" w:space="0" w:color="auto"/>
-              <w:right w:val="dotted" w:sz="8" w:space="0" w:color="auto"/>
-            </w:tcBorders>
-            <w:shd w:val="clear" w:color="auto" w:fill="E9EDF4"/>
-          </w:tcPr>
-          <w:p>
-            <w:pPr>
-              <w:jc w:val="left"/>
-              <w:rPr>
-                <w:rFonts w:ascii="Cambria" w:eastAsia="NanumGothic" w:hAnsi="Cambria" w:cs="NanumGothic"/>
-                <w:color w:val="000000"/>
-              </w:rPr>
-            </w:pPr>
-            <w:r>
-              <w:rPr>
-                <w:rFonts w:ascii="Cambria" w:eastAsia="NanumGothic" w:hAnsi="Cambria" w:cs="NanumGothic"/>
-                <w:color w:val="000000"/>
-              </w:rPr>
-              <w:t>Alto</w:t>
-            </w:r>
-          </w:p>
-        </w:tc>
-      </w:tr>
-      <w:tr>
-        <w:tc>
-          <w:tcPr>
-            <w:tcW w:w="2839" w:type="dxa"/>
-            <w:tcBorders>
-              <w:top w:val="dotted" w:sz="4" w:space="0" w:color="auto"/>
-              <w:left w:val="dotted" w:sz="8" w:space="0" w:color="auto"/>
-              <w:bottom w:val="dotted" w:sz="8" w:space="0" w:color="auto"/>
-              <w:right w:val="dotted" w:sz="8" w:space="0" w:color="auto"/>
-            </w:tcBorders>
-            <w:shd w:val="clear" w:color="auto" w:fill="E9EDF4"/>
-          </w:tcPr>
-          <w:p>
-            <w:pPr>
-              <w:jc w:val="left"/>
-              <w:rPr>
-                <w:rFonts w:ascii="Cambria" w:eastAsia="NanumGothic" w:hAnsi="Cambria" w:cs="NanumGothic"/>
-                <w:color w:val="000000"/>
-              </w:rPr>
-            </w:pPr>
-            <w:r>
-              <w:rPr>
-                <w:rFonts w:ascii="Cambria" w:eastAsia="NanumGothic" w:hAnsi="Cambria" w:cs="NanumGothic"/>
-                <w:color w:val="000000"/>
-              </w:rPr>
-              <w:t>Saída de membros da equipe</w:t>
-            </w:r>
-          </w:p>
-        </w:tc>
-        <w:tc>
-          <w:tcPr>
-            <w:tcW w:w="2839" w:type="dxa"/>
-            <w:tcBorders>
-              <w:top w:val="dotted" w:sz="4" w:space="0" w:color="auto"/>
-              <w:left w:val="dotted" w:sz="8" w:space="0" w:color="auto"/>
-              <w:bottom w:val="dotted" w:sz="8" w:space="0" w:color="auto"/>
-              <w:right w:val="dotted" w:sz="8" w:space="0" w:color="auto"/>
-            </w:tcBorders>
-            <w:shd w:val="clear" w:color="auto" w:fill="E9EDF4"/>
-          </w:tcPr>
-          <w:p>
-            <w:pPr>
-              <w:jc w:val="left"/>
-              <w:rPr>
-                <w:rFonts w:ascii="Cambria" w:eastAsia="NanumGothic" w:hAnsi="Cambria" w:cs="NanumGothic"/>
-                <w:color w:val="000000"/>
-              </w:rPr>
-            </w:pPr>
-            <w:r>
-              <w:rPr>
-                <w:rFonts w:ascii="Cambria" w:eastAsia="NanumGothic" w:hAnsi="Cambria" w:cs="NanumGothic"/>
-                <w:color w:val="000000"/>
-              </w:rPr>
-              <w:t>Baixa</w:t>
-            </w:r>
-          </w:p>
-        </w:tc>
-        <w:tc>
-          <w:tcPr>
-            <w:tcW w:w="2839" w:type="dxa"/>
-            <w:tcBorders>
-              <w:top w:val="dotted" w:sz="4" w:space="0" w:color="auto"/>
-              <w:left w:val="dotted" w:sz="8" w:space="0" w:color="auto"/>
-              <w:bottom w:val="dotted" w:sz="8" w:space="0" w:color="auto"/>
-              <w:right w:val="dotted" w:sz="8" w:space="0" w:color="auto"/>
-            </w:tcBorders>
-            <w:shd w:val="clear" w:color="auto" w:fill="E9EDF4"/>
-          </w:tcPr>
-          <w:p>
-            <w:pPr>
-              <w:jc w:val="left"/>
-              <w:rPr>
-                <w:rFonts w:ascii="Cambria" w:eastAsia="NanumGothic" w:hAnsi="Cambria" w:cs="NanumGothic"/>
-                <w:color w:val="000000"/>
-              </w:rPr>
-            </w:pPr>
-            <w:r>
-              <w:rPr>
-                <w:rFonts w:ascii="Cambria" w:eastAsia="NanumGothic" w:hAnsi="Cambria" w:cs="NanumGothic"/>
-                <w:color w:val="000000"/>
-              </w:rPr>
-              <w:t>Alto</w:t>
-            </w:r>
-          </w:p>
-        </w:tc>
-      </w:tr>
-    </w:tbl>
+    <w:p>
+      <w:pPr>
+        <w:jc w:val="left"/>
+        <w:rPr>
+          <w:rFonts w:ascii="Cambria" w:eastAsia="NanumGothic" w:hAnsi="Cambria" w:cs="NanumGothic"/>
+          <w:u w:val="single"/>
+        </w:rPr>
+      </w:pPr>
+      <w:r>
+        <w:rPr>
+          <w:rFonts w:ascii="Cambria" w:eastAsia="NanumGothic" w:hAnsi="Cambria" w:cs="NanumGothic"/>
+        </w:rPr>
+        <w:t>(Encontrado no documento de analise de riscos)</w:t>
+      </w:r>
+    </w:p>
     <w:p>
       <w:pPr>
         <w:jc w:val="left"/>
@@ -2020,13 +1370,7 @@
         <w:rPr>
           <w:rFonts w:ascii="Cambria" w:eastAsia="NanumGothic" w:hAnsi="Cambria" w:cs="NanumGothic"/>
         </w:rPr>
-        <w:t xml:space="preserve">O projeto será desenvolvido tomando como </w:t>
-      </w:r>
-      <w:r>
-        <w:rPr>
-          <w:rFonts w:ascii="Cambria" w:eastAsia="NanumGothic" w:hAnsi="Cambria" w:cs="NanumGothic"/>
-        </w:rPr>
-        <w:t>base o funcionamento de outros sites de venda eletrônica como Americanas, Submarino e Mercado Livre.</w:t>
+        <w:t>O projeto será desenvolvido tomando como base o funcionamento de outros sites de venda eletrônica como Americanas, Submarino e Mercado Livre.</w:t>
       </w:r>
     </w:p>
     <w:sectPr>
@@ -2125,7 +1469,7 @@
                     <w:noProof/>
                     <w:sz w:val="18"/>
                   </w:rPr>
-                  <w:t>4</w:t>
+                  <w:t>1</w:t>
                 </w:r>
                 <w:r>
                   <w:rPr>
@@ -2415,6 +1759,7 @@
   <w:style w:type="character" w:default="1" w:styleId="Fontepargpadro">
     <w:name w:val="Default Paragraph Font"/>
     <w:uiPriority w:val="1"/>
+    <w:semiHidden/>
     <w:unhideWhenUsed/>
   </w:style>
   <w:style w:type="table" w:default="1" w:styleId="Tabelanormal">

</xml_diff>